<commit_message>
Documentation updated PDF version added
</commit_message>
<xml_diff>
--- a/documentation/runafluid-specification.docx
+++ b/documentation/runafluid-specification.docx
@@ -98,9 +98,13 @@
     <w:p>
       <w:pPr>
         <w:pStyle w:val="TJ1"/>
-        <w:tabs>
-          <w:tab w:val="clear" w:pos="9360"/>
-        </w:tabs>
+        <w:rPr>
+          <w:rFonts w:asciiTheme="minorHAnsi" w:eastAsiaTheme="minorEastAsia" w:hAnsiTheme="minorHAnsi" w:cstheme="minorBidi"/>
+          <w:b w:val="0"/>
+          <w:noProof/>
+          <w:sz w:val="22"/>
+          <w:szCs w:val="22"/>
+        </w:rPr>
       </w:pPr>
       <w:r>
         <w:fldChar w:fldCharType="begin"/>
@@ -111,478 +115,2009 @@
       <w:r>
         <w:fldChar w:fldCharType="separate"/>
       </w:r>
-      <w:r>
-        <w:t>1. Introduction</w:t>
-      </w:r>
-      <w:r>
-        <w:tab/>
-      </w:r>
-      <w:hyperlink w:anchor="__RefHeading__81_56999456" w:history="1">
-        <w:r>
+      <w:hyperlink w:anchor="_Toc442878124" w:history="1">
+        <w:r>
+          <w:rPr>
+            <w:rStyle w:val="Hiperhivatkozs"/>
+            <w:noProof/>
+          </w:rPr>
+          <w:t>1.</w:t>
+        </w:r>
+        <w:r>
+          <w:rPr>
+            <w:rFonts w:asciiTheme="minorHAnsi" w:eastAsiaTheme="minorEastAsia" w:hAnsiTheme="minorHAnsi" w:cstheme="minorBidi"/>
+            <w:b w:val="0"/>
+            <w:noProof/>
+            <w:sz w:val="22"/>
+            <w:szCs w:val="22"/>
+          </w:rPr>
+          <w:tab/>
+        </w:r>
+        <w:r>
+          <w:rPr>
+            <w:rStyle w:val="Hiperhivatkozs"/>
+            <w:noProof/>
+          </w:rPr>
+          <w:t>Introduction</w:t>
+        </w:r>
+        <w:r>
+          <w:rPr>
+            <w:noProof/>
+          </w:rPr>
+          <w:tab/>
+        </w:r>
+        <w:r>
+          <w:rPr>
+            <w:noProof/>
+          </w:rPr>
+          <w:fldChar w:fldCharType="begin"/>
+        </w:r>
+        <w:r>
+          <w:rPr>
+            <w:noProof/>
+          </w:rPr>
+          <w:instrText xml:space="preserve"> PAGEREF _Toc442878124 \h </w:instrText>
+        </w:r>
+        <w:r>
+          <w:rPr>
+            <w:noProof/>
+          </w:rPr>
+        </w:r>
+        <w:r>
+          <w:rPr>
+            <w:noProof/>
+          </w:rPr>
+          <w:fldChar w:fldCharType="separate"/>
+        </w:r>
+        <w:r>
+          <w:rPr>
+            <w:noProof/>
+          </w:rPr>
           <w:t>1</w:t>
         </w:r>
+        <w:r>
+          <w:rPr>
+            <w:noProof/>
+          </w:rPr>
+          <w:fldChar w:fldCharType="end"/>
+        </w:r>
       </w:hyperlink>
     </w:p>
     <w:p>
       <w:pPr>
         <w:pStyle w:val="TJ2"/>
-      </w:pPr>
-      <w:r>
-        <w:t>1.1 Purpose</w:t>
-      </w:r>
-      <w:r>
-        <w:tab/>
-      </w:r>
-      <w:hyperlink w:anchor="__RefHeading__83_56999456" w:history="1">
-        <w:r>
+        <w:rPr>
+          <w:rFonts w:asciiTheme="minorHAnsi" w:eastAsiaTheme="minorEastAsia" w:hAnsiTheme="minorHAnsi" w:cstheme="minorBidi"/>
+          <w:noProof/>
+          <w:szCs w:val="22"/>
+          <w:lang w:val="hu-HU" w:eastAsia="hu-HU"/>
+        </w:rPr>
+      </w:pPr>
+      <w:hyperlink w:anchor="_Toc442878125" w:history="1">
+        <w:r>
+          <w:rPr>
+            <w:rStyle w:val="Hiperhivatkozs"/>
+            <w:noProof/>
+          </w:rPr>
+          <w:t>Purpose</w:t>
+        </w:r>
+        <w:r>
+          <w:rPr>
+            <w:noProof/>
+          </w:rPr>
+          <w:tab/>
+        </w:r>
+        <w:r>
+          <w:rPr>
+            <w:noProof/>
+          </w:rPr>
+          <w:fldChar w:fldCharType="begin"/>
+        </w:r>
+        <w:r>
+          <w:rPr>
+            <w:noProof/>
+          </w:rPr>
+          <w:instrText xml:space="preserve"> PAGEREF _Toc442878125 \h </w:instrText>
+        </w:r>
+        <w:r>
+          <w:rPr>
+            <w:noProof/>
+          </w:rPr>
+        </w:r>
+        <w:r>
+          <w:rPr>
+            <w:noProof/>
+          </w:rPr>
+          <w:fldChar w:fldCharType="separate"/>
+        </w:r>
+        <w:r>
+          <w:rPr>
+            <w:noProof/>
+          </w:rPr>
           <w:t>1</w:t>
         </w:r>
+        <w:r>
+          <w:rPr>
+            <w:noProof/>
+          </w:rPr>
+          <w:fldChar w:fldCharType="end"/>
+        </w:r>
       </w:hyperlink>
     </w:p>
     <w:p>
       <w:pPr>
         <w:pStyle w:val="TJ2"/>
-      </w:pPr>
-      <w:r>
-        <w:t>1.2 Document Conventions</w:t>
-      </w:r>
-      <w:r>
-        <w:tab/>
-      </w:r>
-      <w:hyperlink w:anchor="__RefHeading__85_56999456" w:history="1">
-        <w:r>
+        <w:rPr>
+          <w:rFonts w:asciiTheme="minorHAnsi" w:eastAsiaTheme="minorEastAsia" w:hAnsiTheme="minorHAnsi" w:cstheme="minorBidi"/>
+          <w:noProof/>
+          <w:szCs w:val="22"/>
+          <w:lang w:val="hu-HU" w:eastAsia="hu-HU"/>
+        </w:rPr>
+      </w:pPr>
+      <w:hyperlink w:anchor="_Toc442878126" w:history="1">
+        <w:r>
+          <w:rPr>
+            <w:rStyle w:val="Hiperhivatkozs"/>
+            <w:noProof/>
+          </w:rPr>
+          <w:t>Document Conventions</w:t>
+        </w:r>
+        <w:r>
+          <w:rPr>
+            <w:noProof/>
+          </w:rPr>
+          <w:tab/>
+        </w:r>
+        <w:r>
+          <w:rPr>
+            <w:noProof/>
+          </w:rPr>
+          <w:fldChar w:fldCharType="begin"/>
+        </w:r>
+        <w:r>
+          <w:rPr>
+            <w:noProof/>
+          </w:rPr>
+          <w:instrText xml:space="preserve"> PAGEREF _Toc442878126 \h </w:instrText>
+        </w:r>
+        <w:r>
+          <w:rPr>
+            <w:noProof/>
+          </w:rPr>
+        </w:r>
+        <w:r>
+          <w:rPr>
+            <w:noProof/>
+          </w:rPr>
+          <w:fldChar w:fldCharType="separate"/>
+        </w:r>
+        <w:r>
+          <w:rPr>
+            <w:noProof/>
+          </w:rPr>
           <w:t>1</w:t>
         </w:r>
+        <w:r>
+          <w:rPr>
+            <w:noProof/>
+          </w:rPr>
+          <w:fldChar w:fldCharType="end"/>
+        </w:r>
       </w:hyperlink>
     </w:p>
     <w:p>
       <w:pPr>
         <w:pStyle w:val="TJ2"/>
-      </w:pPr>
-      <w:r>
-        <w:t>1.3 Intended Audience and Reading Suggestions</w:t>
-      </w:r>
-      <w:r>
-        <w:tab/>
-      </w:r>
-      <w:hyperlink w:anchor="__RefHeading__87_56999456" w:history="1">
-        <w:r>
+        <w:rPr>
+          <w:rFonts w:asciiTheme="minorHAnsi" w:eastAsiaTheme="minorEastAsia" w:hAnsiTheme="minorHAnsi" w:cstheme="minorBidi"/>
+          <w:noProof/>
+          <w:szCs w:val="22"/>
+          <w:lang w:val="hu-HU" w:eastAsia="hu-HU"/>
+        </w:rPr>
+      </w:pPr>
+      <w:hyperlink w:anchor="_Toc442878127" w:history="1">
+        <w:r>
+          <w:rPr>
+            <w:rStyle w:val="Hiperhivatkozs"/>
+            <w:noProof/>
+          </w:rPr>
+          <w:t>Intended Audience and Reading Suggestions</w:t>
+        </w:r>
+        <w:r>
+          <w:rPr>
+            <w:noProof/>
+          </w:rPr>
+          <w:tab/>
+        </w:r>
+        <w:r>
+          <w:rPr>
+            <w:noProof/>
+          </w:rPr>
+          <w:fldChar w:fldCharType="begin"/>
+        </w:r>
+        <w:r>
+          <w:rPr>
+            <w:noProof/>
+          </w:rPr>
+          <w:instrText xml:space="preserve"> PAGEREF _Toc442878127 \h </w:instrText>
+        </w:r>
+        <w:r>
+          <w:rPr>
+            <w:noProof/>
+          </w:rPr>
+        </w:r>
+        <w:r>
+          <w:rPr>
+            <w:noProof/>
+          </w:rPr>
+          <w:fldChar w:fldCharType="separate"/>
+        </w:r>
+        <w:r>
+          <w:rPr>
+            <w:noProof/>
+          </w:rPr>
           <w:t>1</w:t>
         </w:r>
+        <w:r>
+          <w:rPr>
+            <w:noProof/>
+          </w:rPr>
+          <w:fldChar w:fldCharType="end"/>
+        </w:r>
       </w:hyperlink>
     </w:p>
     <w:p>
       <w:pPr>
         <w:pStyle w:val="TJ2"/>
-      </w:pPr>
-      <w:r>
-        <w:t>1.4 Product Scope</w:t>
-      </w:r>
-      <w:r>
-        <w:tab/>
-      </w:r>
-      <w:hyperlink w:anchor="__RefHeading__89_56999456" w:history="1">
-        <w:r>
+        <w:rPr>
+          <w:rFonts w:asciiTheme="minorHAnsi" w:eastAsiaTheme="minorEastAsia" w:hAnsiTheme="minorHAnsi" w:cstheme="minorBidi"/>
+          <w:noProof/>
+          <w:szCs w:val="22"/>
+          <w:lang w:val="hu-HU" w:eastAsia="hu-HU"/>
+        </w:rPr>
+      </w:pPr>
+      <w:hyperlink w:anchor="_Toc442878128" w:history="1">
+        <w:r>
+          <w:rPr>
+            <w:rStyle w:val="Hiperhivatkozs"/>
+            <w:noProof/>
+          </w:rPr>
+          <w:t>Product Scope</w:t>
+        </w:r>
+        <w:r>
+          <w:rPr>
+            <w:noProof/>
+          </w:rPr>
+          <w:tab/>
+        </w:r>
+        <w:r>
+          <w:rPr>
+            <w:noProof/>
+          </w:rPr>
+          <w:fldChar w:fldCharType="begin"/>
+        </w:r>
+        <w:r>
+          <w:rPr>
+            <w:noProof/>
+          </w:rPr>
+          <w:instrText xml:space="preserve"> PAGEREF _Toc442878128 \h </w:instrText>
+        </w:r>
+        <w:r>
+          <w:rPr>
+            <w:noProof/>
+          </w:rPr>
+        </w:r>
+        <w:r>
+          <w:rPr>
+            <w:noProof/>
+          </w:rPr>
+          <w:fldChar w:fldCharType="separate"/>
+        </w:r>
+        <w:r>
+          <w:rPr>
+            <w:noProof/>
+          </w:rPr>
           <w:t>1</w:t>
         </w:r>
+        <w:r>
+          <w:rPr>
+            <w:noProof/>
+          </w:rPr>
+          <w:fldChar w:fldCharType="end"/>
+        </w:r>
       </w:hyperlink>
     </w:p>
     <w:p>
       <w:pPr>
         <w:pStyle w:val="TJ2"/>
-      </w:pPr>
-      <w:r>
-        <w:t>1.5 References</w:t>
-      </w:r>
-      <w:r>
-        <w:tab/>
-      </w:r>
-      <w:hyperlink w:anchor="__RefHeading__91_56999456" w:history="1">
-        <w:r>
+        <w:rPr>
+          <w:rFonts w:asciiTheme="minorHAnsi" w:eastAsiaTheme="minorEastAsia" w:hAnsiTheme="minorHAnsi" w:cstheme="minorBidi"/>
+          <w:noProof/>
+          <w:szCs w:val="22"/>
+          <w:lang w:val="hu-HU" w:eastAsia="hu-HU"/>
+        </w:rPr>
+      </w:pPr>
+      <w:hyperlink w:anchor="_Toc442878129" w:history="1">
+        <w:r>
+          <w:rPr>
+            <w:rStyle w:val="Hiperhivatkozs"/>
+            <w:noProof/>
+          </w:rPr>
+          <w:t>References</w:t>
+        </w:r>
+        <w:r>
+          <w:rPr>
+            <w:noProof/>
+          </w:rPr>
+          <w:tab/>
+        </w:r>
+        <w:r>
+          <w:rPr>
+            <w:noProof/>
+          </w:rPr>
+          <w:fldChar w:fldCharType="begin"/>
+        </w:r>
+        <w:r>
+          <w:rPr>
+            <w:noProof/>
+          </w:rPr>
+          <w:instrText xml:space="preserve"> PAGEREF _Toc442878129 \h </w:instrText>
+        </w:r>
+        <w:r>
+          <w:rPr>
+            <w:noProof/>
+          </w:rPr>
+        </w:r>
+        <w:r>
+          <w:rPr>
+            <w:noProof/>
+          </w:rPr>
+          <w:fldChar w:fldCharType="separate"/>
+        </w:r>
+        <w:r>
+          <w:rPr>
+            <w:noProof/>
+          </w:rPr>
           <w:t>2</w:t>
         </w:r>
+        <w:r>
+          <w:rPr>
+            <w:noProof/>
+          </w:rPr>
+          <w:fldChar w:fldCharType="end"/>
+        </w:r>
       </w:hyperlink>
     </w:p>
     <w:p>
       <w:pPr>
         <w:pStyle w:val="TJ1"/>
-        <w:tabs>
-          <w:tab w:val="clear" w:pos="9360"/>
-        </w:tabs>
-      </w:pPr>
-      <w:r>
-        <w:t>2. Overall Description</w:t>
-      </w:r>
-      <w:r>
-        <w:tab/>
-      </w:r>
-      <w:hyperlink w:anchor="__RefHeading__93_56999456" w:history="1">
-        <w:r>
+        <w:rPr>
+          <w:rFonts w:asciiTheme="minorHAnsi" w:eastAsiaTheme="minorEastAsia" w:hAnsiTheme="minorHAnsi" w:cstheme="minorBidi"/>
+          <w:b w:val="0"/>
+          <w:noProof/>
+          <w:sz w:val="22"/>
+          <w:szCs w:val="22"/>
+        </w:rPr>
+      </w:pPr>
+      <w:hyperlink w:anchor="_Toc442878130" w:history="1">
+        <w:r>
+          <w:rPr>
+            <w:rStyle w:val="Hiperhivatkozs"/>
+            <w:noProof/>
+          </w:rPr>
+          <w:t>2.</w:t>
+        </w:r>
+        <w:r>
+          <w:rPr>
+            <w:rFonts w:asciiTheme="minorHAnsi" w:eastAsiaTheme="minorEastAsia" w:hAnsiTheme="minorHAnsi" w:cstheme="minorBidi"/>
+            <w:b w:val="0"/>
+            <w:noProof/>
+            <w:sz w:val="22"/>
+            <w:szCs w:val="22"/>
+          </w:rPr>
+          <w:tab/>
+        </w:r>
+        <w:r>
+          <w:rPr>
+            <w:rStyle w:val="Hiperhivatkozs"/>
+            <w:noProof/>
+          </w:rPr>
+          <w:t>Overall Description</w:t>
+        </w:r>
+        <w:r>
+          <w:rPr>
+            <w:noProof/>
+          </w:rPr>
+          <w:tab/>
+        </w:r>
+        <w:r>
+          <w:rPr>
+            <w:noProof/>
+          </w:rPr>
+          <w:fldChar w:fldCharType="begin"/>
+        </w:r>
+        <w:r>
+          <w:rPr>
+            <w:noProof/>
+          </w:rPr>
+          <w:instrText xml:space="preserve"> PAGEREF _Toc442878130 \h </w:instrText>
+        </w:r>
+        <w:r>
+          <w:rPr>
+            <w:noProof/>
+          </w:rPr>
+        </w:r>
+        <w:r>
+          <w:rPr>
+            <w:noProof/>
+          </w:rPr>
+          <w:fldChar w:fldCharType="separate"/>
+        </w:r>
+        <w:r>
+          <w:rPr>
+            <w:noProof/>
+          </w:rPr>
           <w:t>2</w:t>
         </w:r>
+        <w:r>
+          <w:rPr>
+            <w:noProof/>
+          </w:rPr>
+          <w:fldChar w:fldCharType="end"/>
+        </w:r>
       </w:hyperlink>
     </w:p>
     <w:p>
       <w:pPr>
         <w:pStyle w:val="TJ2"/>
-      </w:pPr>
-      <w:r>
-        <w:t>2.1 Product Perspective</w:t>
-      </w:r>
-      <w:r>
-        <w:tab/>
-      </w:r>
-      <w:hyperlink w:anchor="__RefHeading__95_56999456" w:history="1">
-        <w:r>
+        <w:rPr>
+          <w:rFonts w:asciiTheme="minorHAnsi" w:eastAsiaTheme="minorEastAsia" w:hAnsiTheme="minorHAnsi" w:cstheme="minorBidi"/>
+          <w:noProof/>
+          <w:szCs w:val="22"/>
+          <w:lang w:val="hu-HU" w:eastAsia="hu-HU"/>
+        </w:rPr>
+      </w:pPr>
+      <w:hyperlink w:anchor="_Toc442878131" w:history="1">
+        <w:r>
+          <w:rPr>
+            <w:rStyle w:val="Hiperhivatkozs"/>
+            <w:noProof/>
+          </w:rPr>
+          <w:t>Product Perspective</w:t>
+        </w:r>
+        <w:r>
+          <w:rPr>
+            <w:noProof/>
+          </w:rPr>
+          <w:tab/>
+        </w:r>
+        <w:r>
+          <w:rPr>
+            <w:noProof/>
+          </w:rPr>
+          <w:fldChar w:fldCharType="begin"/>
+        </w:r>
+        <w:r>
+          <w:rPr>
+            <w:noProof/>
+          </w:rPr>
+          <w:instrText xml:space="preserve"> PAGEREF _Toc442878131 \h </w:instrText>
+        </w:r>
+        <w:r>
+          <w:rPr>
+            <w:noProof/>
+          </w:rPr>
+        </w:r>
+        <w:r>
+          <w:rPr>
+            <w:noProof/>
+          </w:rPr>
+          <w:fldChar w:fldCharType="separate"/>
+        </w:r>
+        <w:r>
+          <w:rPr>
+            <w:noProof/>
+          </w:rPr>
           <w:t>2</w:t>
         </w:r>
+        <w:r>
+          <w:rPr>
+            <w:noProof/>
+          </w:rPr>
+          <w:fldChar w:fldCharType="end"/>
+        </w:r>
       </w:hyperlink>
     </w:p>
     <w:p>
       <w:pPr>
         <w:pStyle w:val="TJ2"/>
-      </w:pPr>
-      <w:r>
-        <w:t>2.2 Product Functions</w:t>
-      </w:r>
-      <w:r>
-        <w:tab/>
-      </w:r>
-      <w:hyperlink w:anchor="__RefHeading__97_56999456" w:history="1">
-        <w:r>
+        <w:rPr>
+          <w:rFonts w:asciiTheme="minorHAnsi" w:eastAsiaTheme="minorEastAsia" w:hAnsiTheme="minorHAnsi" w:cstheme="minorBidi"/>
+          <w:noProof/>
+          <w:szCs w:val="22"/>
+          <w:lang w:val="hu-HU" w:eastAsia="hu-HU"/>
+        </w:rPr>
+      </w:pPr>
+      <w:hyperlink w:anchor="_Toc442878132" w:history="1">
+        <w:r>
+          <w:rPr>
+            <w:rStyle w:val="Hiperhivatkozs"/>
+            <w:noProof/>
+          </w:rPr>
+          <w:t>Product Functions</w:t>
+        </w:r>
+        <w:r>
+          <w:rPr>
+            <w:noProof/>
+          </w:rPr>
+          <w:tab/>
+        </w:r>
+        <w:r>
+          <w:rPr>
+            <w:noProof/>
+          </w:rPr>
+          <w:fldChar w:fldCharType="begin"/>
+        </w:r>
+        <w:r>
+          <w:rPr>
+            <w:noProof/>
+          </w:rPr>
+          <w:instrText xml:space="preserve"> PAGEREF _Toc442878132 \h </w:instrText>
+        </w:r>
+        <w:r>
+          <w:rPr>
+            <w:noProof/>
+          </w:rPr>
+        </w:r>
+        <w:r>
+          <w:rPr>
+            <w:noProof/>
+          </w:rPr>
+          <w:fldChar w:fldCharType="separate"/>
+        </w:r>
+        <w:r>
+          <w:rPr>
+            <w:noProof/>
+          </w:rPr>
           <w:t>2</w:t>
         </w:r>
+        <w:r>
+          <w:rPr>
+            <w:noProof/>
+          </w:rPr>
+          <w:fldChar w:fldCharType="end"/>
+        </w:r>
       </w:hyperlink>
     </w:p>
     <w:p>
       <w:pPr>
         <w:pStyle w:val="TJ2"/>
-      </w:pPr>
-      <w:r>
-        <w:t>2.3 User Classes and Characteristics</w:t>
-      </w:r>
-      <w:r>
-        <w:tab/>
-      </w:r>
-      <w:hyperlink w:anchor="__RefHeading__99_56999456" w:history="1">
-        <w:r>
+        <w:rPr>
+          <w:rFonts w:asciiTheme="minorHAnsi" w:eastAsiaTheme="minorEastAsia" w:hAnsiTheme="minorHAnsi" w:cstheme="minorBidi"/>
+          <w:noProof/>
+          <w:szCs w:val="22"/>
+          <w:lang w:val="hu-HU" w:eastAsia="hu-HU"/>
+        </w:rPr>
+      </w:pPr>
+      <w:hyperlink w:anchor="_Toc442878133" w:history="1">
+        <w:r>
+          <w:rPr>
+            <w:rStyle w:val="Hiperhivatkozs"/>
+            <w:noProof/>
+          </w:rPr>
+          <w:t>User Classes and Characteristics</w:t>
+        </w:r>
+        <w:r>
+          <w:rPr>
+            <w:noProof/>
+          </w:rPr>
+          <w:tab/>
+        </w:r>
+        <w:r>
+          <w:rPr>
+            <w:noProof/>
+          </w:rPr>
+          <w:fldChar w:fldCharType="begin"/>
+        </w:r>
+        <w:r>
+          <w:rPr>
+            <w:noProof/>
+          </w:rPr>
+          <w:instrText xml:space="preserve"> PAGEREF _Toc442878133 \h </w:instrText>
+        </w:r>
+        <w:r>
+          <w:rPr>
+            <w:noProof/>
+          </w:rPr>
+        </w:r>
+        <w:r>
+          <w:rPr>
+            <w:noProof/>
+          </w:rPr>
+          <w:fldChar w:fldCharType="separate"/>
+        </w:r>
+        <w:r>
+          <w:rPr>
+            <w:noProof/>
+          </w:rPr>
           <w:t>3</w:t>
         </w:r>
+        <w:r>
+          <w:rPr>
+            <w:noProof/>
+          </w:rPr>
+          <w:fldChar w:fldCharType="end"/>
+        </w:r>
       </w:hyperlink>
     </w:p>
     <w:p>
       <w:pPr>
         <w:pStyle w:val="TJ2"/>
-      </w:pPr>
-      <w:r>
-        <w:t>2.4 Operating Environment</w:t>
-      </w:r>
-      <w:r>
-        <w:tab/>
-      </w:r>
-      <w:hyperlink w:anchor="__RefHeading__101_56999456" w:history="1">
-        <w:r>
+        <w:rPr>
+          <w:rFonts w:asciiTheme="minorHAnsi" w:eastAsiaTheme="minorEastAsia" w:hAnsiTheme="minorHAnsi" w:cstheme="minorBidi"/>
+          <w:noProof/>
+          <w:szCs w:val="22"/>
+          <w:lang w:val="hu-HU" w:eastAsia="hu-HU"/>
+        </w:rPr>
+      </w:pPr>
+      <w:hyperlink w:anchor="_Toc442878134" w:history="1">
+        <w:r>
+          <w:rPr>
+            <w:rStyle w:val="Hiperhivatkozs"/>
+            <w:noProof/>
+          </w:rPr>
+          <w:t>Operating Environment</w:t>
+        </w:r>
+        <w:r>
+          <w:rPr>
+            <w:noProof/>
+          </w:rPr>
+          <w:tab/>
+        </w:r>
+        <w:r>
+          <w:rPr>
+            <w:noProof/>
+          </w:rPr>
+          <w:fldChar w:fldCharType="begin"/>
+        </w:r>
+        <w:r>
+          <w:rPr>
+            <w:noProof/>
+          </w:rPr>
+          <w:instrText xml:space="preserve"> PAGEREF _Toc442878134 \h </w:instrText>
+        </w:r>
+        <w:r>
+          <w:rPr>
+            <w:noProof/>
+          </w:rPr>
+        </w:r>
+        <w:r>
+          <w:rPr>
+            <w:noProof/>
+          </w:rPr>
+          <w:fldChar w:fldCharType="separate"/>
+        </w:r>
+        <w:r>
+          <w:rPr>
+            <w:noProof/>
+          </w:rPr>
           <w:t>3</w:t>
         </w:r>
+        <w:r>
+          <w:rPr>
+            <w:noProof/>
+          </w:rPr>
+          <w:fldChar w:fldCharType="end"/>
+        </w:r>
       </w:hyperlink>
     </w:p>
     <w:p>
       <w:pPr>
         <w:pStyle w:val="TJ2"/>
-      </w:pPr>
-      <w:r>
-        <w:t>2.5 Design and Implementation Constraints</w:t>
-      </w:r>
-      <w:r>
-        <w:tab/>
-      </w:r>
-      <w:hyperlink w:anchor="__RefHeading__109_56999456" w:history="1">
-        <w:r>
+        <w:rPr>
+          <w:rFonts w:asciiTheme="minorHAnsi" w:eastAsiaTheme="minorEastAsia" w:hAnsiTheme="minorHAnsi" w:cstheme="minorBidi"/>
+          <w:noProof/>
+          <w:szCs w:val="22"/>
+          <w:lang w:val="hu-HU" w:eastAsia="hu-HU"/>
+        </w:rPr>
+      </w:pPr>
+      <w:hyperlink w:anchor="_Toc442878135" w:history="1">
+        <w:r>
+          <w:rPr>
+            <w:rStyle w:val="Hiperhivatkozs"/>
+            <w:noProof/>
+          </w:rPr>
+          <w:t>Design and Implementation Constraints</w:t>
+        </w:r>
+        <w:r>
+          <w:rPr>
+            <w:noProof/>
+          </w:rPr>
+          <w:tab/>
+        </w:r>
+        <w:r>
+          <w:rPr>
+            <w:noProof/>
+          </w:rPr>
+          <w:fldChar w:fldCharType="begin"/>
+        </w:r>
+        <w:r>
+          <w:rPr>
+            <w:noProof/>
+          </w:rPr>
+          <w:instrText xml:space="preserve"> PAGEREF _Toc442878135 \h </w:instrText>
+        </w:r>
+        <w:r>
+          <w:rPr>
+            <w:noProof/>
+          </w:rPr>
+        </w:r>
+        <w:r>
+          <w:rPr>
+            <w:noProof/>
+          </w:rPr>
+          <w:fldChar w:fldCharType="separate"/>
+        </w:r>
+        <w:r>
+          <w:rPr>
+            <w:noProof/>
+          </w:rPr>
+          <w:t>4</w:t>
+        </w:r>
+        <w:r>
+          <w:rPr>
+            <w:noProof/>
+          </w:rPr>
+          <w:fldChar w:fldCharType="end"/>
+        </w:r>
+      </w:hyperlink>
+    </w:p>
+    <w:p>
+      <w:pPr>
+        <w:pStyle w:val="TJ2"/>
+        <w:rPr>
+          <w:rFonts w:asciiTheme="minorHAnsi" w:eastAsiaTheme="minorEastAsia" w:hAnsiTheme="minorHAnsi" w:cstheme="minorBidi"/>
+          <w:noProof/>
+          <w:szCs w:val="22"/>
+          <w:lang w:val="hu-HU" w:eastAsia="hu-HU"/>
+        </w:rPr>
+      </w:pPr>
+      <w:hyperlink w:anchor="_Toc442878136" w:history="1">
+        <w:r>
+          <w:rPr>
+            <w:rStyle w:val="Hiperhivatkozs"/>
+            <w:noProof/>
+          </w:rPr>
+          <w:t>User Documentation</w:t>
+        </w:r>
+        <w:r>
+          <w:rPr>
+            <w:noProof/>
+          </w:rPr>
+          <w:tab/>
+        </w:r>
+        <w:r>
+          <w:rPr>
+            <w:noProof/>
+          </w:rPr>
+          <w:fldChar w:fldCharType="begin"/>
+        </w:r>
+        <w:r>
+          <w:rPr>
+            <w:noProof/>
+          </w:rPr>
+          <w:instrText xml:space="preserve"> PAGEREF _Toc442878136 \h </w:instrText>
+        </w:r>
+        <w:r>
+          <w:rPr>
+            <w:noProof/>
+          </w:rPr>
+        </w:r>
+        <w:r>
+          <w:rPr>
+            <w:noProof/>
+          </w:rPr>
+          <w:fldChar w:fldCharType="separate"/>
+        </w:r>
+        <w:r>
+          <w:rPr>
+            <w:noProof/>
+          </w:rPr>
           <w:t>5</w:t>
         </w:r>
+        <w:r>
+          <w:rPr>
+            <w:noProof/>
+          </w:rPr>
+          <w:fldChar w:fldCharType="end"/>
+        </w:r>
       </w:hyperlink>
     </w:p>
     <w:p>
       <w:pPr>
         <w:pStyle w:val="TJ2"/>
-      </w:pPr>
-      <w:r>
-        <w:t>2.6 User Documentation</w:t>
-      </w:r>
-      <w:r>
-        <w:tab/>
-      </w:r>
-      <w:hyperlink w:anchor="__RefHeading__111_56999456" w:history="1">
-        <w:r>
+        <w:rPr>
+          <w:rFonts w:asciiTheme="minorHAnsi" w:eastAsiaTheme="minorEastAsia" w:hAnsiTheme="minorHAnsi" w:cstheme="minorBidi"/>
+          <w:noProof/>
+          <w:szCs w:val="22"/>
+          <w:lang w:val="hu-HU" w:eastAsia="hu-HU"/>
+        </w:rPr>
+      </w:pPr>
+      <w:hyperlink w:anchor="_Toc442878137" w:history="1">
+        <w:r>
+          <w:rPr>
+            <w:rStyle w:val="Hiperhivatkozs"/>
+            <w:noProof/>
+          </w:rPr>
+          <w:t>Assumptions and Dependencies</w:t>
+        </w:r>
+        <w:r>
+          <w:rPr>
+            <w:noProof/>
+          </w:rPr>
+          <w:tab/>
+        </w:r>
+        <w:r>
+          <w:rPr>
+            <w:noProof/>
+          </w:rPr>
+          <w:fldChar w:fldCharType="begin"/>
+        </w:r>
+        <w:r>
+          <w:rPr>
+            <w:noProof/>
+          </w:rPr>
+          <w:instrText xml:space="preserve"> PAGEREF _Toc442878137 \h </w:instrText>
+        </w:r>
+        <w:r>
+          <w:rPr>
+            <w:noProof/>
+          </w:rPr>
+        </w:r>
+        <w:r>
+          <w:rPr>
+            <w:noProof/>
+          </w:rPr>
+          <w:fldChar w:fldCharType="separate"/>
+        </w:r>
+        <w:r>
+          <w:rPr>
+            <w:noProof/>
+          </w:rPr>
           <w:t>5</w:t>
         </w:r>
+        <w:r>
+          <w:rPr>
+            <w:noProof/>
+          </w:rPr>
+          <w:fldChar w:fldCharType="end"/>
+        </w:r>
       </w:hyperlink>
     </w:p>
     <w:p>
       <w:pPr>
+        <w:pStyle w:val="TJ1"/>
+        <w:rPr>
+          <w:rFonts w:asciiTheme="minorHAnsi" w:eastAsiaTheme="minorEastAsia" w:hAnsiTheme="minorHAnsi" w:cstheme="minorBidi"/>
+          <w:b w:val="0"/>
+          <w:noProof/>
+          <w:sz w:val="22"/>
+          <w:szCs w:val="22"/>
+        </w:rPr>
+      </w:pPr>
+      <w:hyperlink w:anchor="_Toc442878138" w:history="1">
+        <w:r>
+          <w:rPr>
+            <w:rStyle w:val="Hiperhivatkozs"/>
+            <w:noProof/>
+          </w:rPr>
+          <w:t>3.</w:t>
+        </w:r>
+        <w:r>
+          <w:rPr>
+            <w:rFonts w:asciiTheme="minorHAnsi" w:eastAsiaTheme="minorEastAsia" w:hAnsiTheme="minorHAnsi" w:cstheme="minorBidi"/>
+            <w:b w:val="0"/>
+            <w:noProof/>
+            <w:sz w:val="22"/>
+            <w:szCs w:val="22"/>
+          </w:rPr>
+          <w:tab/>
+        </w:r>
+        <w:r>
+          <w:rPr>
+            <w:rStyle w:val="Hiperhivatkozs"/>
+            <w:noProof/>
+          </w:rPr>
+          <w:t>External Interface Requirements</w:t>
+        </w:r>
+        <w:r>
+          <w:rPr>
+            <w:noProof/>
+          </w:rPr>
+          <w:tab/>
+        </w:r>
+        <w:r>
+          <w:rPr>
+            <w:noProof/>
+          </w:rPr>
+          <w:fldChar w:fldCharType="begin"/>
+        </w:r>
+        <w:r>
+          <w:rPr>
+            <w:noProof/>
+          </w:rPr>
+          <w:instrText xml:space="preserve"> PAGEREF _Toc442878138 \h </w:instrText>
+        </w:r>
+        <w:r>
+          <w:rPr>
+            <w:noProof/>
+          </w:rPr>
+        </w:r>
+        <w:r>
+          <w:rPr>
+            <w:noProof/>
+          </w:rPr>
+          <w:fldChar w:fldCharType="separate"/>
+        </w:r>
+        <w:r>
+          <w:rPr>
+            <w:noProof/>
+          </w:rPr>
+          <w:t>5</w:t>
+        </w:r>
+        <w:r>
+          <w:rPr>
+            <w:noProof/>
+          </w:rPr>
+          <w:fldChar w:fldCharType="end"/>
+        </w:r>
+      </w:hyperlink>
+    </w:p>
+    <w:p>
+      <w:pPr>
         <w:pStyle w:val="TJ2"/>
-      </w:pPr>
-      <w:r>
-        <w:t>2.7 Assumptions and Dependencies</w:t>
-      </w:r>
-      <w:r>
-        <w:tab/>
-      </w:r>
-      <w:hyperlink w:anchor="__RefHeading__113_56999456" w:history="1">
-        <w:r>
+        <w:rPr>
+          <w:rFonts w:asciiTheme="minorHAnsi" w:eastAsiaTheme="minorEastAsia" w:hAnsiTheme="minorHAnsi" w:cstheme="minorBidi"/>
+          <w:noProof/>
+          <w:szCs w:val="22"/>
+          <w:lang w:val="hu-HU" w:eastAsia="hu-HU"/>
+        </w:rPr>
+      </w:pPr>
+      <w:hyperlink w:anchor="_Toc442878139" w:history="1">
+        <w:r>
+          <w:rPr>
+            <w:rStyle w:val="Hiperhivatkozs"/>
+            <w:noProof/>
+          </w:rPr>
+          <w:t>User Interfaces</w:t>
+        </w:r>
+        <w:r>
+          <w:rPr>
+            <w:noProof/>
+          </w:rPr>
+          <w:tab/>
+        </w:r>
+        <w:r>
+          <w:rPr>
+            <w:noProof/>
+          </w:rPr>
+          <w:fldChar w:fldCharType="begin"/>
+        </w:r>
+        <w:r>
+          <w:rPr>
+            <w:noProof/>
+          </w:rPr>
+          <w:instrText xml:space="preserve"> PAGEREF _Toc442878139 \h </w:instrText>
+        </w:r>
+        <w:r>
+          <w:rPr>
+            <w:noProof/>
+          </w:rPr>
+        </w:r>
+        <w:r>
+          <w:rPr>
+            <w:noProof/>
+          </w:rPr>
+          <w:fldChar w:fldCharType="separate"/>
+        </w:r>
+        <w:r>
+          <w:rPr>
+            <w:noProof/>
+          </w:rPr>
           <w:t>5</w:t>
         </w:r>
+        <w:r>
+          <w:rPr>
+            <w:noProof/>
+          </w:rPr>
+          <w:fldChar w:fldCharType="end"/>
+        </w:r>
       </w:hyperlink>
     </w:p>
     <w:p>
       <w:pPr>
+        <w:pStyle w:val="TJ2"/>
+        <w:rPr>
+          <w:rFonts w:asciiTheme="minorHAnsi" w:eastAsiaTheme="minorEastAsia" w:hAnsiTheme="minorHAnsi" w:cstheme="minorBidi"/>
+          <w:noProof/>
+          <w:szCs w:val="22"/>
+          <w:lang w:val="hu-HU" w:eastAsia="hu-HU"/>
+        </w:rPr>
+      </w:pPr>
+      <w:hyperlink w:anchor="_Toc442878140" w:history="1">
+        <w:r>
+          <w:rPr>
+            <w:rStyle w:val="Hiperhivatkozs"/>
+            <w:noProof/>
+          </w:rPr>
+          <w:t>Hardware Interfaces</w:t>
+        </w:r>
+        <w:r>
+          <w:rPr>
+            <w:noProof/>
+          </w:rPr>
+          <w:tab/>
+        </w:r>
+        <w:r>
+          <w:rPr>
+            <w:noProof/>
+          </w:rPr>
+          <w:fldChar w:fldCharType="begin"/>
+        </w:r>
+        <w:r>
+          <w:rPr>
+            <w:noProof/>
+          </w:rPr>
+          <w:instrText xml:space="preserve"> PAGEREF _Toc442878140 \h </w:instrText>
+        </w:r>
+        <w:r>
+          <w:rPr>
+            <w:noProof/>
+          </w:rPr>
+        </w:r>
+        <w:r>
+          <w:rPr>
+            <w:noProof/>
+          </w:rPr>
+          <w:fldChar w:fldCharType="separate"/>
+        </w:r>
+        <w:r>
+          <w:rPr>
+            <w:noProof/>
+          </w:rPr>
+          <w:t>5</w:t>
+        </w:r>
+        <w:r>
+          <w:rPr>
+            <w:noProof/>
+          </w:rPr>
+          <w:fldChar w:fldCharType="end"/>
+        </w:r>
+      </w:hyperlink>
+    </w:p>
+    <w:p>
+      <w:pPr>
+        <w:pStyle w:val="TJ2"/>
+        <w:rPr>
+          <w:rFonts w:asciiTheme="minorHAnsi" w:eastAsiaTheme="minorEastAsia" w:hAnsiTheme="minorHAnsi" w:cstheme="minorBidi"/>
+          <w:noProof/>
+          <w:szCs w:val="22"/>
+          <w:lang w:val="hu-HU" w:eastAsia="hu-HU"/>
+        </w:rPr>
+      </w:pPr>
+      <w:hyperlink w:anchor="_Toc442878141" w:history="1">
+        <w:r>
+          <w:rPr>
+            <w:rStyle w:val="Hiperhivatkozs"/>
+            <w:noProof/>
+          </w:rPr>
+          <w:t>Software Interfaces</w:t>
+        </w:r>
+        <w:r>
+          <w:rPr>
+            <w:noProof/>
+          </w:rPr>
+          <w:tab/>
+        </w:r>
+        <w:r>
+          <w:rPr>
+            <w:noProof/>
+          </w:rPr>
+          <w:fldChar w:fldCharType="begin"/>
+        </w:r>
+        <w:r>
+          <w:rPr>
+            <w:noProof/>
+          </w:rPr>
+          <w:instrText xml:space="preserve"> PAGEREF _Toc442878141 \h </w:instrText>
+        </w:r>
+        <w:r>
+          <w:rPr>
+            <w:noProof/>
+          </w:rPr>
+        </w:r>
+        <w:r>
+          <w:rPr>
+            <w:noProof/>
+          </w:rPr>
+          <w:fldChar w:fldCharType="separate"/>
+        </w:r>
+        <w:r>
+          <w:rPr>
+            <w:noProof/>
+          </w:rPr>
+          <w:t>5</w:t>
+        </w:r>
+        <w:r>
+          <w:rPr>
+            <w:noProof/>
+          </w:rPr>
+          <w:fldChar w:fldCharType="end"/>
+        </w:r>
+      </w:hyperlink>
+    </w:p>
+    <w:p>
+      <w:pPr>
+        <w:pStyle w:val="TJ2"/>
+        <w:rPr>
+          <w:rFonts w:asciiTheme="minorHAnsi" w:eastAsiaTheme="minorEastAsia" w:hAnsiTheme="minorHAnsi" w:cstheme="minorBidi"/>
+          <w:noProof/>
+          <w:szCs w:val="22"/>
+          <w:lang w:val="hu-HU" w:eastAsia="hu-HU"/>
+        </w:rPr>
+      </w:pPr>
+      <w:hyperlink w:anchor="_Toc442878142" w:history="1">
+        <w:r>
+          <w:rPr>
+            <w:rStyle w:val="Hiperhivatkozs"/>
+            <w:noProof/>
+          </w:rPr>
+          <w:t>Communications Interfaces</w:t>
+        </w:r>
+        <w:r>
+          <w:rPr>
+            <w:noProof/>
+          </w:rPr>
+          <w:tab/>
+        </w:r>
+        <w:r>
+          <w:rPr>
+            <w:noProof/>
+          </w:rPr>
+          <w:fldChar w:fldCharType="begin"/>
+        </w:r>
+        <w:r>
+          <w:rPr>
+            <w:noProof/>
+          </w:rPr>
+          <w:instrText xml:space="preserve"> PAGEREF _Toc442878142 \h </w:instrText>
+        </w:r>
+        <w:r>
+          <w:rPr>
+            <w:noProof/>
+          </w:rPr>
+        </w:r>
+        <w:r>
+          <w:rPr>
+            <w:noProof/>
+          </w:rPr>
+          <w:fldChar w:fldCharType="separate"/>
+        </w:r>
+        <w:r>
+          <w:rPr>
+            <w:noProof/>
+          </w:rPr>
+          <w:t>7</w:t>
+        </w:r>
+        <w:r>
+          <w:rPr>
+            <w:noProof/>
+          </w:rPr>
+          <w:fldChar w:fldCharType="end"/>
+        </w:r>
+      </w:hyperlink>
+    </w:p>
+    <w:p>
+      <w:pPr>
         <w:pStyle w:val="TJ1"/>
-        <w:tabs>
-          <w:tab w:val="clear" w:pos="9360"/>
-        </w:tabs>
-      </w:pPr>
-      <w:r>
-        <w:t>3. External Interface Requirements</w:t>
-      </w:r>
-      <w:r>
-        <w:tab/>
-      </w:r>
-      <w:hyperlink w:anchor="__RefHeading__115_56999456" w:history="1">
-        <w:r>
-          <w:t>6</w:t>
+        <w:rPr>
+          <w:rFonts w:asciiTheme="minorHAnsi" w:eastAsiaTheme="minorEastAsia" w:hAnsiTheme="minorHAnsi" w:cstheme="minorBidi"/>
+          <w:b w:val="0"/>
+          <w:noProof/>
+          <w:sz w:val="22"/>
+          <w:szCs w:val="22"/>
+        </w:rPr>
+      </w:pPr>
+      <w:hyperlink w:anchor="_Toc442878143" w:history="1">
+        <w:r>
+          <w:rPr>
+            <w:rStyle w:val="Hiperhivatkozs"/>
+            <w:noProof/>
+          </w:rPr>
+          <w:t>4.</w:t>
+        </w:r>
+        <w:r>
+          <w:rPr>
+            <w:rFonts w:asciiTheme="minorHAnsi" w:eastAsiaTheme="minorEastAsia" w:hAnsiTheme="minorHAnsi" w:cstheme="minorBidi"/>
+            <w:b w:val="0"/>
+            <w:noProof/>
+            <w:sz w:val="22"/>
+            <w:szCs w:val="22"/>
+          </w:rPr>
+          <w:tab/>
+        </w:r>
+        <w:r>
+          <w:rPr>
+            <w:rStyle w:val="Hiperhivatkozs"/>
+            <w:noProof/>
+          </w:rPr>
+          <w:t>System Features</w:t>
+        </w:r>
+        <w:r>
+          <w:rPr>
+            <w:noProof/>
+          </w:rPr>
+          <w:tab/>
+        </w:r>
+        <w:r>
+          <w:rPr>
+            <w:noProof/>
+          </w:rPr>
+          <w:fldChar w:fldCharType="begin"/>
+        </w:r>
+        <w:r>
+          <w:rPr>
+            <w:noProof/>
+          </w:rPr>
+          <w:instrText xml:space="preserve"> PAGEREF _Toc442878143 \h </w:instrText>
+        </w:r>
+        <w:r>
+          <w:rPr>
+            <w:noProof/>
+          </w:rPr>
+        </w:r>
+        <w:r>
+          <w:rPr>
+            <w:noProof/>
+          </w:rPr>
+          <w:fldChar w:fldCharType="separate"/>
+        </w:r>
+        <w:r>
+          <w:rPr>
+            <w:noProof/>
+          </w:rPr>
+          <w:t>8</w:t>
+        </w:r>
+        <w:r>
+          <w:rPr>
+            <w:noProof/>
+          </w:rPr>
+          <w:fldChar w:fldCharType="end"/>
         </w:r>
       </w:hyperlink>
     </w:p>
     <w:p>
       <w:pPr>
         <w:pStyle w:val="TJ2"/>
-      </w:pPr>
-      <w:r>
-        <w:t>3.1 User Interfaces</w:t>
-      </w:r>
-      <w:r>
-        <w:tab/>
-      </w:r>
-      <w:hyperlink w:anchor="__RefHeading__117_56999456" w:history="1">
-        <w:r>
-          <w:t>6</w:t>
+        <w:rPr>
+          <w:rFonts w:asciiTheme="minorHAnsi" w:eastAsiaTheme="minorEastAsia" w:hAnsiTheme="minorHAnsi" w:cstheme="minorBidi"/>
+          <w:noProof/>
+          <w:szCs w:val="22"/>
+          <w:lang w:val="hu-HU" w:eastAsia="hu-HU"/>
+        </w:rPr>
+      </w:pPr>
+      <w:hyperlink w:anchor="_Toc442878144" w:history="1">
+        <w:r>
+          <w:rPr>
+            <w:rStyle w:val="Hiperhivatkozs"/>
+            <w:noProof/>
+          </w:rPr>
+          <w:t>Dreicer generation rate</w:t>
+        </w:r>
+        <w:r>
+          <w:rPr>
+            <w:noProof/>
+          </w:rPr>
+          <w:tab/>
+        </w:r>
+        <w:r>
+          <w:rPr>
+            <w:noProof/>
+          </w:rPr>
+          <w:fldChar w:fldCharType="begin"/>
+        </w:r>
+        <w:r>
+          <w:rPr>
+            <w:noProof/>
+          </w:rPr>
+          <w:instrText xml:space="preserve"> PAGEREF _Toc442878144 \h </w:instrText>
+        </w:r>
+        <w:r>
+          <w:rPr>
+            <w:noProof/>
+          </w:rPr>
+        </w:r>
+        <w:r>
+          <w:rPr>
+            <w:noProof/>
+          </w:rPr>
+          <w:fldChar w:fldCharType="separate"/>
+        </w:r>
+        <w:r>
+          <w:rPr>
+            <w:noProof/>
+          </w:rPr>
+          <w:t>8</w:t>
+        </w:r>
+        <w:r>
+          <w:rPr>
+            <w:noProof/>
+          </w:rPr>
+          <w:fldChar w:fldCharType="end"/>
         </w:r>
       </w:hyperlink>
     </w:p>
     <w:p>
       <w:pPr>
         <w:pStyle w:val="TJ2"/>
-      </w:pPr>
-      <w:r>
-        <w:t>3.2 Hardware Interfaces</w:t>
-      </w:r>
-      <w:r>
-        <w:tab/>
-      </w:r>
-      <w:hyperlink w:anchor="__RefHeading__119_56999456" w:history="1">
-        <w:r>
-          <w:t>6</w:t>
+        <w:rPr>
+          <w:rFonts w:asciiTheme="minorHAnsi" w:eastAsiaTheme="minorEastAsia" w:hAnsiTheme="minorHAnsi" w:cstheme="minorBidi"/>
+          <w:noProof/>
+          <w:szCs w:val="22"/>
+          <w:lang w:val="hu-HU" w:eastAsia="hu-HU"/>
+        </w:rPr>
+      </w:pPr>
+      <w:hyperlink w:anchor="_Toc442878145" w:history="1">
+        <w:r>
+          <w:rPr>
+            <w:rStyle w:val="Hiperhivatkozs"/>
+            <w:noProof/>
+          </w:rPr>
+          <w:t>Avalanche generation rate</w:t>
+        </w:r>
+        <w:r>
+          <w:rPr>
+            <w:noProof/>
+          </w:rPr>
+          <w:tab/>
+        </w:r>
+        <w:r>
+          <w:rPr>
+            <w:noProof/>
+          </w:rPr>
+          <w:fldChar w:fldCharType="begin"/>
+        </w:r>
+        <w:r>
+          <w:rPr>
+            <w:noProof/>
+          </w:rPr>
+          <w:instrText xml:space="preserve"> PAGEREF _Toc442878145 \h </w:instrText>
+        </w:r>
+        <w:r>
+          <w:rPr>
+            <w:noProof/>
+          </w:rPr>
+        </w:r>
+        <w:r>
+          <w:rPr>
+            <w:noProof/>
+          </w:rPr>
+          <w:fldChar w:fldCharType="separate"/>
+        </w:r>
+        <w:r>
+          <w:rPr>
+            <w:noProof/>
+          </w:rPr>
+          <w:t>11</w:t>
+        </w:r>
+        <w:r>
+          <w:rPr>
+            <w:noProof/>
+          </w:rPr>
+          <w:fldChar w:fldCharType="end"/>
         </w:r>
       </w:hyperlink>
     </w:p>
     <w:p>
       <w:pPr>
         <w:pStyle w:val="TJ2"/>
-      </w:pPr>
-      <w:r>
-        <w:t>3.3 Software Interfaces</w:t>
-      </w:r>
-      <w:r>
-        <w:tab/>
-      </w:r>
-      <w:hyperlink w:anchor="__RefHeading__121_56999456" w:history="1">
-        <w:r>
-          <w:t>6</w:t>
+        <w:rPr>
+          <w:rFonts w:asciiTheme="minorHAnsi" w:eastAsiaTheme="minorEastAsia" w:hAnsiTheme="minorHAnsi" w:cstheme="minorBidi"/>
+          <w:noProof/>
+          <w:szCs w:val="22"/>
+          <w:lang w:val="hu-HU" w:eastAsia="hu-HU"/>
+        </w:rPr>
+      </w:pPr>
+      <w:hyperlink w:anchor="_Toc442878146" w:history="1">
+        <w:r>
+          <w:rPr>
+            <w:rStyle w:val="Hiperhivatkozs"/>
+            <w:noProof/>
+          </w:rPr>
+          <w:t>Loss mechanism</w:t>
+        </w:r>
+        <w:r>
+          <w:rPr>
+            <w:noProof/>
+          </w:rPr>
+          <w:tab/>
+        </w:r>
+        <w:r>
+          <w:rPr>
+            <w:noProof/>
+          </w:rPr>
+          <w:fldChar w:fldCharType="begin"/>
+        </w:r>
+        <w:r>
+          <w:rPr>
+            <w:noProof/>
+          </w:rPr>
+          <w:instrText xml:space="preserve"> PAGEREF _Toc442878146 \h </w:instrText>
+        </w:r>
+        <w:r>
+          <w:rPr>
+            <w:noProof/>
+          </w:rPr>
+        </w:r>
+        <w:r>
+          <w:rPr>
+            <w:noProof/>
+          </w:rPr>
+          <w:fldChar w:fldCharType="separate"/>
+        </w:r>
+        <w:r>
+          <w:rPr>
+            <w:noProof/>
+          </w:rPr>
+          <w:t>14</w:t>
+        </w:r>
+        <w:r>
+          <w:rPr>
+            <w:noProof/>
+          </w:rPr>
+          <w:fldChar w:fldCharType="end"/>
         </w:r>
       </w:hyperlink>
     </w:p>
     <w:p>
       <w:pPr>
+        <w:pStyle w:val="TJ1"/>
+        <w:rPr>
+          <w:rFonts w:asciiTheme="minorHAnsi" w:eastAsiaTheme="minorEastAsia" w:hAnsiTheme="minorHAnsi" w:cstheme="minorBidi"/>
+          <w:b w:val="0"/>
+          <w:noProof/>
+          <w:sz w:val="22"/>
+          <w:szCs w:val="22"/>
+        </w:rPr>
+      </w:pPr>
+      <w:hyperlink w:anchor="_Toc442878147" w:history="1">
+        <w:r>
+          <w:rPr>
+            <w:rStyle w:val="Hiperhivatkozs"/>
+            <w:noProof/>
+          </w:rPr>
+          <w:t>5.</w:t>
+        </w:r>
+        <w:r>
+          <w:rPr>
+            <w:rFonts w:asciiTheme="minorHAnsi" w:eastAsiaTheme="minorEastAsia" w:hAnsiTheme="minorHAnsi" w:cstheme="minorBidi"/>
+            <w:b w:val="0"/>
+            <w:noProof/>
+            <w:sz w:val="22"/>
+            <w:szCs w:val="22"/>
+          </w:rPr>
+          <w:tab/>
+        </w:r>
+        <w:r>
+          <w:rPr>
+            <w:rStyle w:val="Hiperhivatkozs"/>
+            <w:noProof/>
+          </w:rPr>
+          <w:t>Other Nonfunctional Requirements</w:t>
+        </w:r>
+        <w:r>
+          <w:rPr>
+            <w:noProof/>
+          </w:rPr>
+          <w:tab/>
+        </w:r>
+        <w:r>
+          <w:rPr>
+            <w:noProof/>
+          </w:rPr>
+          <w:fldChar w:fldCharType="begin"/>
+        </w:r>
+        <w:r>
+          <w:rPr>
+            <w:noProof/>
+          </w:rPr>
+          <w:instrText xml:space="preserve"> PAGEREF _Toc442878147 \h </w:instrText>
+        </w:r>
+        <w:r>
+          <w:rPr>
+            <w:noProof/>
+          </w:rPr>
+        </w:r>
+        <w:r>
+          <w:rPr>
+            <w:noProof/>
+          </w:rPr>
+          <w:fldChar w:fldCharType="separate"/>
+        </w:r>
+        <w:r>
+          <w:rPr>
+            <w:noProof/>
+          </w:rPr>
+          <w:t>16</w:t>
+        </w:r>
+        <w:r>
+          <w:rPr>
+            <w:noProof/>
+          </w:rPr>
+          <w:fldChar w:fldCharType="end"/>
+        </w:r>
+      </w:hyperlink>
+    </w:p>
+    <w:p>
+      <w:pPr>
         <w:pStyle w:val="TJ2"/>
-      </w:pPr>
-      <w:r>
-        <w:t>3.4 Communications Interfaces</w:t>
-      </w:r>
-      <w:r>
-        <w:tab/>
-      </w:r>
-      <w:hyperlink w:anchor="__RefHeading__127_56999456" w:history="1">
-        <w:r>
-          <w:t>7</w:t>
+        <w:rPr>
+          <w:rFonts w:asciiTheme="minorHAnsi" w:eastAsiaTheme="minorEastAsia" w:hAnsiTheme="minorHAnsi" w:cstheme="minorBidi"/>
+          <w:noProof/>
+          <w:szCs w:val="22"/>
+          <w:lang w:val="hu-HU" w:eastAsia="hu-HU"/>
+        </w:rPr>
+      </w:pPr>
+      <w:hyperlink w:anchor="_Toc442878148" w:history="1">
+        <w:r>
+          <w:rPr>
+            <w:rStyle w:val="Hiperhivatkozs"/>
+            <w:noProof/>
+          </w:rPr>
+          <w:t>Performance Requirements</w:t>
+        </w:r>
+        <w:r>
+          <w:rPr>
+            <w:noProof/>
+          </w:rPr>
+          <w:tab/>
+        </w:r>
+        <w:r>
+          <w:rPr>
+            <w:noProof/>
+          </w:rPr>
+          <w:fldChar w:fldCharType="begin"/>
+        </w:r>
+        <w:r>
+          <w:rPr>
+            <w:noProof/>
+          </w:rPr>
+          <w:instrText xml:space="preserve"> PAGEREF _Toc442878148 \h </w:instrText>
+        </w:r>
+        <w:r>
+          <w:rPr>
+            <w:noProof/>
+          </w:rPr>
+        </w:r>
+        <w:r>
+          <w:rPr>
+            <w:noProof/>
+          </w:rPr>
+          <w:fldChar w:fldCharType="separate"/>
+        </w:r>
+        <w:r>
+          <w:rPr>
+            <w:noProof/>
+          </w:rPr>
+          <w:t>16</w:t>
+        </w:r>
+        <w:r>
+          <w:rPr>
+            <w:noProof/>
+          </w:rPr>
+          <w:fldChar w:fldCharType="end"/>
         </w:r>
       </w:hyperlink>
     </w:p>
     <w:p>
       <w:pPr>
+        <w:pStyle w:val="TJ2"/>
+        <w:rPr>
+          <w:rFonts w:asciiTheme="minorHAnsi" w:eastAsiaTheme="minorEastAsia" w:hAnsiTheme="minorHAnsi" w:cstheme="minorBidi"/>
+          <w:noProof/>
+          <w:szCs w:val="22"/>
+          <w:lang w:val="hu-HU" w:eastAsia="hu-HU"/>
+        </w:rPr>
+      </w:pPr>
+      <w:hyperlink w:anchor="_Toc442878149" w:history="1">
+        <w:r>
+          <w:rPr>
+            <w:rStyle w:val="Hiperhivatkozs"/>
+            <w:noProof/>
+          </w:rPr>
+          <w:t>Safety Requirements</w:t>
+        </w:r>
+        <w:r>
+          <w:rPr>
+            <w:noProof/>
+          </w:rPr>
+          <w:tab/>
+        </w:r>
+        <w:r>
+          <w:rPr>
+            <w:noProof/>
+          </w:rPr>
+          <w:fldChar w:fldCharType="begin"/>
+        </w:r>
+        <w:r>
+          <w:rPr>
+            <w:noProof/>
+          </w:rPr>
+          <w:instrText xml:space="preserve"> PAGEREF _Toc442878149 \h </w:instrText>
+        </w:r>
+        <w:r>
+          <w:rPr>
+            <w:noProof/>
+          </w:rPr>
+        </w:r>
+        <w:r>
+          <w:rPr>
+            <w:noProof/>
+          </w:rPr>
+          <w:fldChar w:fldCharType="separate"/>
+        </w:r>
+        <w:r>
+          <w:rPr>
+            <w:noProof/>
+          </w:rPr>
+          <w:t>16</w:t>
+        </w:r>
+        <w:r>
+          <w:rPr>
+            <w:noProof/>
+          </w:rPr>
+          <w:fldChar w:fldCharType="end"/>
+        </w:r>
+      </w:hyperlink>
+    </w:p>
+    <w:p>
+      <w:pPr>
+        <w:pStyle w:val="TJ2"/>
+        <w:rPr>
+          <w:rFonts w:asciiTheme="minorHAnsi" w:eastAsiaTheme="minorEastAsia" w:hAnsiTheme="minorHAnsi" w:cstheme="minorBidi"/>
+          <w:noProof/>
+          <w:szCs w:val="22"/>
+          <w:lang w:val="hu-HU" w:eastAsia="hu-HU"/>
+        </w:rPr>
+      </w:pPr>
+      <w:hyperlink w:anchor="_Toc442878150" w:history="1">
+        <w:r>
+          <w:rPr>
+            <w:rStyle w:val="Hiperhivatkozs"/>
+            <w:noProof/>
+          </w:rPr>
+          <w:t>Security Requirements</w:t>
+        </w:r>
+        <w:r>
+          <w:rPr>
+            <w:noProof/>
+          </w:rPr>
+          <w:tab/>
+        </w:r>
+        <w:r>
+          <w:rPr>
+            <w:noProof/>
+          </w:rPr>
+          <w:fldChar w:fldCharType="begin"/>
+        </w:r>
+        <w:r>
+          <w:rPr>
+            <w:noProof/>
+          </w:rPr>
+          <w:instrText xml:space="preserve"> PAGEREF _Toc442878150 \h </w:instrText>
+        </w:r>
+        <w:r>
+          <w:rPr>
+            <w:noProof/>
+          </w:rPr>
+        </w:r>
+        <w:r>
+          <w:rPr>
+            <w:noProof/>
+          </w:rPr>
+          <w:fldChar w:fldCharType="separate"/>
+        </w:r>
+        <w:r>
+          <w:rPr>
+            <w:noProof/>
+          </w:rPr>
+          <w:t>16</w:t>
+        </w:r>
+        <w:r>
+          <w:rPr>
+            <w:noProof/>
+          </w:rPr>
+          <w:fldChar w:fldCharType="end"/>
+        </w:r>
+      </w:hyperlink>
+    </w:p>
+    <w:p>
+      <w:pPr>
+        <w:pStyle w:val="TJ2"/>
+        <w:rPr>
+          <w:rFonts w:asciiTheme="minorHAnsi" w:eastAsiaTheme="minorEastAsia" w:hAnsiTheme="minorHAnsi" w:cstheme="minorBidi"/>
+          <w:noProof/>
+          <w:szCs w:val="22"/>
+          <w:lang w:val="hu-HU" w:eastAsia="hu-HU"/>
+        </w:rPr>
+      </w:pPr>
+      <w:hyperlink w:anchor="_Toc442878151" w:history="1">
+        <w:r>
+          <w:rPr>
+            <w:rStyle w:val="Hiperhivatkozs"/>
+            <w:noProof/>
+          </w:rPr>
+          <w:t>Software Quality Attributes</w:t>
+        </w:r>
+        <w:r>
+          <w:rPr>
+            <w:noProof/>
+          </w:rPr>
+          <w:tab/>
+        </w:r>
+        <w:r>
+          <w:rPr>
+            <w:noProof/>
+          </w:rPr>
+          <w:fldChar w:fldCharType="begin"/>
+        </w:r>
+        <w:r>
+          <w:rPr>
+            <w:noProof/>
+          </w:rPr>
+          <w:instrText xml:space="preserve"> PAGEREF _Toc442878151 \h </w:instrText>
+        </w:r>
+        <w:r>
+          <w:rPr>
+            <w:noProof/>
+          </w:rPr>
+        </w:r>
+        <w:r>
+          <w:rPr>
+            <w:noProof/>
+          </w:rPr>
+          <w:fldChar w:fldCharType="separate"/>
+        </w:r>
+        <w:r>
+          <w:rPr>
+            <w:noProof/>
+          </w:rPr>
+          <w:t>16</w:t>
+        </w:r>
+        <w:r>
+          <w:rPr>
+            <w:noProof/>
+          </w:rPr>
+          <w:fldChar w:fldCharType="end"/>
+        </w:r>
+      </w:hyperlink>
+    </w:p>
+    <w:p>
+      <w:pPr>
+        <w:pStyle w:val="TJ2"/>
+        <w:rPr>
+          <w:rFonts w:asciiTheme="minorHAnsi" w:eastAsiaTheme="minorEastAsia" w:hAnsiTheme="minorHAnsi" w:cstheme="minorBidi"/>
+          <w:noProof/>
+          <w:szCs w:val="22"/>
+          <w:lang w:val="hu-HU" w:eastAsia="hu-HU"/>
+        </w:rPr>
+      </w:pPr>
+      <w:hyperlink w:anchor="_Toc442878152" w:history="1">
+        <w:r>
+          <w:rPr>
+            <w:rStyle w:val="Hiperhivatkozs"/>
+            <w:noProof/>
+          </w:rPr>
+          <w:t>Business Rules</w:t>
+        </w:r>
+        <w:r>
+          <w:rPr>
+            <w:noProof/>
+          </w:rPr>
+          <w:tab/>
+        </w:r>
+        <w:r>
+          <w:rPr>
+            <w:noProof/>
+          </w:rPr>
+          <w:fldChar w:fldCharType="begin"/>
+        </w:r>
+        <w:r>
+          <w:rPr>
+            <w:noProof/>
+          </w:rPr>
+          <w:instrText xml:space="preserve"> PAGEREF _Toc442878152 \h </w:instrText>
+        </w:r>
+        <w:r>
+          <w:rPr>
+            <w:noProof/>
+          </w:rPr>
+        </w:r>
+        <w:r>
+          <w:rPr>
+            <w:noProof/>
+          </w:rPr>
+          <w:fldChar w:fldCharType="separate"/>
+        </w:r>
+        <w:r>
+          <w:rPr>
+            <w:noProof/>
+          </w:rPr>
+          <w:t>16</w:t>
+        </w:r>
+        <w:r>
+          <w:rPr>
+            <w:noProof/>
+          </w:rPr>
+          <w:fldChar w:fldCharType="end"/>
+        </w:r>
+      </w:hyperlink>
+    </w:p>
+    <w:p>
+      <w:pPr>
         <w:pStyle w:val="TJ1"/>
-        <w:tabs>
-          <w:tab w:val="clear" w:pos="9360"/>
-        </w:tabs>
-      </w:pPr>
-      <w:r>
-        <w:t>4. System Features</w:t>
-      </w:r>
-      <w:r>
-        <w:tab/>
-      </w:r>
-      <w:hyperlink w:anchor="__RefHeading__129_56999456" w:history="1">
-        <w:r>
-          <w:t>7</w:t>
+        <w:rPr>
+          <w:rFonts w:asciiTheme="minorHAnsi" w:eastAsiaTheme="minorEastAsia" w:hAnsiTheme="minorHAnsi" w:cstheme="minorBidi"/>
+          <w:b w:val="0"/>
+          <w:noProof/>
+          <w:sz w:val="22"/>
+          <w:szCs w:val="22"/>
+        </w:rPr>
+      </w:pPr>
+      <w:hyperlink w:anchor="_Toc442878153" w:history="1">
+        <w:r>
+          <w:rPr>
+            <w:rStyle w:val="Hiperhivatkozs"/>
+            <w:noProof/>
+          </w:rPr>
+          <w:t>6.</w:t>
+        </w:r>
+        <w:r>
+          <w:rPr>
+            <w:rFonts w:asciiTheme="minorHAnsi" w:eastAsiaTheme="minorEastAsia" w:hAnsiTheme="minorHAnsi" w:cstheme="minorBidi"/>
+            <w:b w:val="0"/>
+            <w:noProof/>
+            <w:sz w:val="22"/>
+            <w:szCs w:val="22"/>
+          </w:rPr>
+          <w:tab/>
+        </w:r>
+        <w:r>
+          <w:rPr>
+            <w:rStyle w:val="Hiperhivatkozs"/>
+            <w:noProof/>
+          </w:rPr>
+          <w:t>Other Requirements</w:t>
+        </w:r>
+        <w:r>
+          <w:rPr>
+            <w:noProof/>
+          </w:rPr>
+          <w:tab/>
+        </w:r>
+        <w:r>
+          <w:rPr>
+            <w:noProof/>
+          </w:rPr>
+          <w:fldChar w:fldCharType="begin"/>
+        </w:r>
+        <w:r>
+          <w:rPr>
+            <w:noProof/>
+          </w:rPr>
+          <w:instrText xml:space="preserve"> PAGEREF _Toc442878153 \h </w:instrText>
+        </w:r>
+        <w:r>
+          <w:rPr>
+            <w:noProof/>
+          </w:rPr>
+        </w:r>
+        <w:r>
+          <w:rPr>
+            <w:noProof/>
+          </w:rPr>
+          <w:fldChar w:fldCharType="separate"/>
+        </w:r>
+        <w:r>
+          <w:rPr>
+            <w:noProof/>
+          </w:rPr>
+          <w:t>16</w:t>
+        </w:r>
+        <w:r>
+          <w:rPr>
+            <w:noProof/>
+          </w:rPr>
+          <w:fldChar w:fldCharType="end"/>
         </w:r>
       </w:hyperlink>
     </w:p>
     <w:p>
       <w:pPr>
-        <w:pStyle w:val="TJ2"/>
-      </w:pPr>
-      <w:r>
-        <w:t>4.1 Critical field warning</w:t>
-      </w:r>
-      <w:r>
-        <w:tab/>
-      </w:r>
-      <w:hyperlink w:anchor="__RefHeading__131_56999456" w:history="1">
-        <w:r>
-          <w:t>7</w:t>
-        </w:r>
-      </w:hyperlink>
-    </w:p>
-    <w:p>
-      <w:pPr>
-        <w:pStyle w:val="TJ2"/>
-      </w:pPr>
-      <w:r>
-        <w:t>4.2 Growth rate warning</w:t>
-      </w:r>
-      <w:r>
-        <w:tab/>
-      </w:r>
-      <w:hyperlink w:anchor="__RefHeading__139_56999456" w:history="1">
-        <w:r>
-          <w:t>8</w:t>
-        </w:r>
-      </w:hyperlink>
-    </w:p>
-    <w:p>
-      <w:pPr>
         <w:pStyle w:val="TJ1"/>
-        <w:tabs>
-          <w:tab w:val="clear" w:pos="9360"/>
-        </w:tabs>
-      </w:pPr>
-      <w:r>
-        <w:t>5. Other Nonfunctional Requirements</w:t>
-      </w:r>
-      <w:r>
-        <w:tab/>
-      </w:r>
-      <w:hyperlink w:anchor="__RefHeading__147_56999456" w:history="1">
-        <w:r>
-          <w:t>9</w:t>
-        </w:r>
-      </w:hyperlink>
-    </w:p>
-    <w:p>
-      <w:pPr>
-        <w:pStyle w:val="TJ2"/>
-      </w:pPr>
-      <w:r>
-        <w:t>5.1 Performance Requirements</w:t>
-      </w:r>
-      <w:r>
-        <w:tab/>
-      </w:r>
-      <w:hyperlink w:anchor="__RefHeading__149_56999456" w:history="1">
-        <w:r>
-          <w:t>9</w:t>
-        </w:r>
-      </w:hyperlink>
-    </w:p>
-    <w:p>
-      <w:pPr>
-        <w:pStyle w:val="TJ2"/>
-      </w:pPr>
-      <w:r>
-        <w:t>5.2 Safety Requirements</w:t>
-      </w:r>
-      <w:r>
-        <w:tab/>
-      </w:r>
-      <w:hyperlink w:anchor="__RefHeading__151_56999456" w:history="1">
-        <w:r>
-          <w:t>9</w:t>
-        </w:r>
-      </w:hyperlink>
-    </w:p>
-    <w:p>
-      <w:pPr>
-        <w:pStyle w:val="TJ2"/>
-      </w:pPr>
-      <w:r>
-        <w:t>5.3 Security Requirements</w:t>
-      </w:r>
-      <w:r>
-        <w:tab/>
-      </w:r>
-      <w:hyperlink w:anchor="__RefHeading__153_56999456" w:history="1">
-        <w:r>
-          <w:t>9</w:t>
-        </w:r>
-      </w:hyperlink>
-    </w:p>
-    <w:p>
-      <w:pPr>
-        <w:pStyle w:val="TJ2"/>
-      </w:pPr>
-      <w:r>
-        <w:t>5.4 Software Quality Attributes</w:t>
-      </w:r>
-      <w:r>
-        <w:tab/>
-      </w:r>
-      <w:hyperlink w:anchor="__RefHeading__155_56999456" w:history="1">
-        <w:r>
-          <w:t>9</w:t>
-        </w:r>
-      </w:hyperlink>
-    </w:p>
-    <w:p>
-      <w:pPr>
-        <w:pStyle w:val="TJ2"/>
-      </w:pPr>
-      <w:r>
-        <w:t>5.5 Business Rules</w:t>
-      </w:r>
-      <w:r>
-        <w:tab/>
-      </w:r>
-      <w:hyperlink w:anchor="__RefHeading__157_56999456" w:history="1">
-        <w:r>
-          <w:t>10</w:t>
-        </w:r>
-      </w:hyperlink>
-    </w:p>
-    <w:p>
-      <w:pPr>
-        <w:pStyle w:val="TJ1"/>
-        <w:tabs>
-          <w:tab w:val="clear" w:pos="9360"/>
-        </w:tabs>
-      </w:pPr>
-      <w:r>
-        <w:t>6. Other Requirements</w:t>
-      </w:r>
-      <w:r>
-        <w:tab/>
-      </w:r>
-      <w:hyperlink w:anchor="__RefHeading__159_56999456" w:history="1">
-        <w:r>
-          <w:t>10</w:t>
+        <w:rPr>
+          <w:rFonts w:asciiTheme="minorHAnsi" w:eastAsiaTheme="minorEastAsia" w:hAnsiTheme="minorHAnsi" w:cstheme="minorBidi"/>
+          <w:b w:val="0"/>
+          <w:noProof/>
+          <w:sz w:val="22"/>
+          <w:szCs w:val="22"/>
+        </w:rPr>
+      </w:pPr>
+      <w:hyperlink w:anchor="_Toc442878154" w:history="1">
+        <w:r>
+          <w:rPr>
+            <w:rStyle w:val="Hiperhivatkozs"/>
+            <w:noProof/>
+          </w:rPr>
+          <w:t>7.</w:t>
+        </w:r>
+        <w:r>
+          <w:rPr>
+            <w:rFonts w:asciiTheme="minorHAnsi" w:eastAsiaTheme="minorEastAsia" w:hAnsiTheme="minorHAnsi" w:cstheme="minorBidi"/>
+            <w:b w:val="0"/>
+            <w:noProof/>
+            <w:sz w:val="22"/>
+            <w:szCs w:val="22"/>
+          </w:rPr>
+          <w:tab/>
+        </w:r>
+        <w:r>
+          <w:rPr>
+            <w:rStyle w:val="Hiperhivatkozs"/>
+            <w:noProof/>
+          </w:rPr>
+          <w:t>References</w:t>
+        </w:r>
+        <w:r>
+          <w:rPr>
+            <w:noProof/>
+          </w:rPr>
+          <w:tab/>
+        </w:r>
+        <w:r>
+          <w:rPr>
+            <w:noProof/>
+          </w:rPr>
+          <w:fldChar w:fldCharType="begin"/>
+        </w:r>
+        <w:r>
+          <w:rPr>
+            <w:noProof/>
+          </w:rPr>
+          <w:instrText xml:space="preserve"> PAGEREF _Toc442878154 \h </w:instrText>
+        </w:r>
+        <w:r>
+          <w:rPr>
+            <w:noProof/>
+          </w:rPr>
+        </w:r>
+        <w:r>
+          <w:rPr>
+            <w:noProof/>
+          </w:rPr>
+          <w:fldChar w:fldCharType="separate"/>
+        </w:r>
+        <w:r>
+          <w:rPr>
+            <w:noProof/>
+          </w:rPr>
+          <w:t>18</w:t>
+        </w:r>
+        <w:r>
+          <w:rPr>
+            <w:noProof/>
+          </w:rPr>
+          <w:fldChar w:fldCharType="end"/>
         </w:r>
       </w:hyperlink>
     </w:p>
@@ -1168,16 +2703,16 @@
       <w:pPr>
         <w:pStyle w:val="Cmsor1"/>
       </w:pPr>
-      <w:bookmarkStart w:id="2" w:name="__RefHeading__81_56999456"/>
-      <w:bookmarkStart w:id="3" w:name="__RefHeading___Toc441230972"/>
-      <w:bookmarkStart w:id="4" w:name="__RefHeading__40_1693480392"/>
+      <w:bookmarkStart w:id="2" w:name="__RefHeading___Toc441230972"/>
+      <w:bookmarkStart w:id="3" w:name="__RefHeading__40_1693480392"/>
+      <w:bookmarkStart w:id="4" w:name="_Toc442878124"/>
       <w:bookmarkEnd w:id="2"/>
       <w:bookmarkEnd w:id="3"/>
-      <w:bookmarkEnd w:id="4"/>
       <w:r>
         <w:lastRenderedPageBreak/>
         <w:t>Introduction</w:t>
       </w:r>
+      <w:bookmarkEnd w:id="4"/>
     </w:p>
     <w:p>
       <w:pPr>
@@ -1186,14 +2721,14 @@
           <w:color w:val="999999"/>
         </w:rPr>
       </w:pPr>
-      <w:bookmarkStart w:id="5" w:name="__RefHeading__83_56999456"/>
-      <w:bookmarkStart w:id="6" w:name="__RefHeading__156_1693480392"/>
-      <w:bookmarkStart w:id="7" w:name="__RefHeading___Toc441230973"/>
+      <w:bookmarkStart w:id="5" w:name="__RefHeading__156_1693480392"/>
+      <w:bookmarkStart w:id="6" w:name="__RefHeading___Toc441230973"/>
+      <w:bookmarkStart w:id="7" w:name="_Toc442878125"/>
       <w:bookmarkEnd w:id="5"/>
+      <w:r>
+        <w:t>Purpose</w:t>
+      </w:r>
       <w:bookmarkEnd w:id="6"/>
-      <w:r>
-        <w:t>Purpose</w:t>
-      </w:r>
       <w:bookmarkEnd w:id="7"/>
       <w:r>
         <w:t xml:space="preserve"> </w:t>
@@ -1250,15 +2785,15 @@
       <w:pPr>
         <w:pStyle w:val="Cmsor2"/>
       </w:pPr>
-      <w:bookmarkStart w:id="8" w:name="__RefHeading__85_56999456"/>
-      <w:bookmarkStart w:id="9" w:name="__RefHeading___Toc441230974"/>
-      <w:bookmarkStart w:id="10" w:name="__RefHeading__158_1693480392"/>
+      <w:bookmarkStart w:id="8" w:name="__RefHeading___Toc441230974"/>
+      <w:bookmarkStart w:id="9" w:name="__RefHeading__158_1693480392"/>
+      <w:bookmarkStart w:id="10" w:name="_Toc442878126"/>
       <w:bookmarkEnd w:id="8"/>
       <w:bookmarkEnd w:id="9"/>
+      <w:r>
+        <w:t>Document Conventions</w:t>
+      </w:r>
       <w:bookmarkEnd w:id="10"/>
-      <w:r>
-        <w:t>Document Conventions</w:t>
-      </w:r>
     </w:p>
     <w:p>
       <w:pPr>
@@ -1275,15 +2810,15 @@
       <w:pPr>
         <w:pStyle w:val="Cmsor2"/>
       </w:pPr>
-      <w:bookmarkStart w:id="11" w:name="__RefHeading__87_56999456"/>
-      <w:bookmarkStart w:id="12" w:name="__RefHeading___Toc441230975"/>
-      <w:bookmarkStart w:id="13" w:name="__RefHeading__160_1693480392"/>
+      <w:bookmarkStart w:id="11" w:name="__RefHeading___Toc441230975"/>
+      <w:bookmarkStart w:id="12" w:name="__RefHeading__160_1693480392"/>
+      <w:bookmarkStart w:id="13" w:name="_Toc442878127"/>
       <w:bookmarkEnd w:id="11"/>
       <w:bookmarkEnd w:id="12"/>
+      <w:r>
+        <w:t>Intended Audience and Reading Suggestions</w:t>
+      </w:r>
       <w:bookmarkEnd w:id="13"/>
-      <w:r>
-        <w:t>Intended Audience and Reading Suggestions</w:t>
-      </w:r>
     </w:p>
     <w:p>
       <w:pPr>
@@ -1316,15 +2851,15 @@
       <w:pPr>
         <w:pStyle w:val="Cmsor2"/>
       </w:pPr>
-      <w:bookmarkStart w:id="14" w:name="__RefHeading__89_56999456"/>
-      <w:bookmarkStart w:id="15" w:name="__RefHeading___Toc441230976"/>
-      <w:bookmarkStart w:id="16" w:name="__RefHeading__162_1693480392"/>
+      <w:bookmarkStart w:id="14" w:name="__RefHeading___Toc441230976"/>
+      <w:bookmarkStart w:id="15" w:name="__RefHeading__162_1693480392"/>
+      <w:bookmarkStart w:id="16" w:name="_Toc442878128"/>
       <w:bookmarkEnd w:id="14"/>
       <w:bookmarkEnd w:id="15"/>
+      <w:r>
+        <w:t>Product Scope</w:t>
+      </w:r>
       <w:bookmarkEnd w:id="16"/>
-      <w:r>
-        <w:t>Product Scope</w:t>
-      </w:r>
     </w:p>
     <w:p>
       <w:pPr>
@@ -1357,16 +2892,16 @@
       <w:pPr>
         <w:pStyle w:val="Cmsor2"/>
       </w:pPr>
-      <w:bookmarkStart w:id="17" w:name="__RefHeading__91_56999456"/>
-      <w:bookmarkStart w:id="18" w:name="__RefHeading___Toc441230977"/>
-      <w:bookmarkStart w:id="19" w:name="__RefHeading__164_1693480392"/>
+      <w:bookmarkStart w:id="17" w:name="__RefHeading___Toc441230977"/>
+      <w:bookmarkStart w:id="18" w:name="__RefHeading__164_1693480392"/>
+      <w:bookmarkStart w:id="19" w:name="_Toc442878129"/>
       <w:bookmarkEnd w:id="17"/>
       <w:bookmarkEnd w:id="18"/>
-      <w:bookmarkEnd w:id="19"/>
       <w:r>
         <w:lastRenderedPageBreak/>
         <w:t>References</w:t>
       </w:r>
+      <w:bookmarkEnd w:id="19"/>
     </w:p>
     <w:p>
       <w:pPr>
@@ -1568,29 +3103,29 @@
       <w:pPr>
         <w:pStyle w:val="Cmsor1"/>
       </w:pPr>
-      <w:bookmarkStart w:id="20" w:name="__RefHeading__93_56999456"/>
-      <w:bookmarkStart w:id="21" w:name="__RefHeading___Toc441230978"/>
-      <w:bookmarkStart w:id="22" w:name="__RefHeading__42_1693480392"/>
+      <w:bookmarkStart w:id="20" w:name="__RefHeading___Toc441230978"/>
+      <w:bookmarkStart w:id="21" w:name="__RefHeading__42_1693480392"/>
+      <w:bookmarkStart w:id="22" w:name="_Toc442878130"/>
       <w:bookmarkEnd w:id="20"/>
       <w:bookmarkEnd w:id="21"/>
+      <w:r>
+        <w:t>Overall Description</w:t>
+      </w:r>
       <w:bookmarkEnd w:id="22"/>
-      <w:r>
-        <w:t>Overall Description</w:t>
-      </w:r>
     </w:p>
     <w:p>
       <w:pPr>
         <w:pStyle w:val="Cmsor2"/>
       </w:pPr>
-      <w:bookmarkStart w:id="23" w:name="__RefHeading__95_56999456"/>
-      <w:bookmarkStart w:id="24" w:name="__RefHeading___Toc441230979"/>
-      <w:bookmarkStart w:id="25" w:name="__RefHeading__166_1693480392"/>
+      <w:bookmarkStart w:id="23" w:name="__RefHeading___Toc441230979"/>
+      <w:bookmarkStart w:id="24" w:name="__RefHeading__166_1693480392"/>
+      <w:bookmarkStart w:id="25" w:name="_Toc442878131"/>
       <w:bookmarkEnd w:id="23"/>
       <w:bookmarkEnd w:id="24"/>
+      <w:r>
+        <w:t>Product Perspective</w:t>
+      </w:r>
       <w:bookmarkEnd w:id="25"/>
-      <w:r>
-        <w:t>Product Perspective</w:t>
-      </w:r>
     </w:p>
     <w:p>
       <w:pPr>
@@ -1623,15 +3158,15 @@
       <w:pPr>
         <w:pStyle w:val="Cmsor2"/>
       </w:pPr>
-      <w:bookmarkStart w:id="26" w:name="__RefHeading__97_56999456"/>
-      <w:bookmarkStart w:id="27" w:name="__RefHeading___Toc441230980"/>
-      <w:bookmarkStart w:id="28" w:name="__RefHeading__168_1693480392"/>
+      <w:bookmarkStart w:id="26" w:name="__RefHeading___Toc441230980"/>
+      <w:bookmarkStart w:id="27" w:name="__RefHeading__168_1693480392"/>
+      <w:bookmarkStart w:id="28" w:name="_Toc442878132"/>
       <w:bookmarkEnd w:id="26"/>
       <w:bookmarkEnd w:id="27"/>
+      <w:r>
+        <w:t>Product Functions</w:t>
+      </w:r>
       <w:bookmarkEnd w:id="28"/>
-      <w:r>
-        <w:t>Product Functions</w:t>
-      </w:r>
     </w:p>
     <w:p>
       <w:pPr>
@@ -1737,15 +3272,15 @@
       <w:pPr>
         <w:pStyle w:val="Cmsor2"/>
       </w:pPr>
-      <w:bookmarkStart w:id="29" w:name="__RefHeading__99_56999456"/>
-      <w:bookmarkStart w:id="30" w:name="__RefHeading___Toc441230981"/>
-      <w:bookmarkStart w:id="31" w:name="__RefHeading__170_1693480392"/>
+      <w:bookmarkStart w:id="29" w:name="__RefHeading___Toc441230981"/>
+      <w:bookmarkStart w:id="30" w:name="__RefHeading__170_1693480392"/>
+      <w:bookmarkStart w:id="31" w:name="_Toc442878133"/>
       <w:bookmarkEnd w:id="29"/>
       <w:bookmarkEnd w:id="30"/>
+      <w:r>
+        <w:t>User Classes and Characteristics</w:t>
+      </w:r>
       <w:bookmarkEnd w:id="31"/>
-      <w:r>
-        <w:t>User Classes and Characteristics</w:t>
-      </w:r>
     </w:p>
     <w:p>
       <w:pPr>
@@ -1778,15 +3313,15 @@
       <w:pPr>
         <w:pStyle w:val="Cmsor2"/>
       </w:pPr>
-      <w:bookmarkStart w:id="32" w:name="__RefHeading__101_56999456"/>
-      <w:bookmarkStart w:id="33" w:name="__RefHeading___Toc441230982"/>
-      <w:bookmarkStart w:id="34" w:name="__RefHeading__172_1693480392"/>
+      <w:bookmarkStart w:id="32" w:name="__RefHeading___Toc441230982"/>
+      <w:bookmarkStart w:id="33" w:name="__RefHeading__172_1693480392"/>
+      <w:bookmarkStart w:id="34" w:name="_Toc442878134"/>
       <w:bookmarkEnd w:id="32"/>
       <w:bookmarkEnd w:id="33"/>
+      <w:r>
+        <w:t>Operating Environment</w:t>
+      </w:r>
       <w:bookmarkEnd w:id="34"/>
-      <w:r>
-        <w:t>Operating Environment</w:t>
-      </w:r>
     </w:p>
     <w:p>
       <w:pPr>
@@ -1975,7 +3510,7 @@
         <w:rPr>
           <w:i w:val="0"/>
         </w:rPr>
-        <w:t>2.4.1</w:t>
+        <w:t>0</w:t>
       </w:r>
       <w:r>
         <w:rPr>
@@ -2887,15 +4422,15 @@
       <w:pPr>
         <w:pStyle w:val="Cmsor2"/>
       </w:pPr>
-      <w:bookmarkStart w:id="39" w:name="__RefHeading__109_56999456"/>
-      <w:bookmarkStart w:id="40" w:name="__RefHeading___Toc441230983"/>
-      <w:bookmarkStart w:id="41" w:name="__RefHeading__174_1693480392"/>
+      <w:bookmarkStart w:id="39" w:name="__RefHeading___Toc441230983"/>
+      <w:bookmarkStart w:id="40" w:name="__RefHeading__174_1693480392"/>
+      <w:bookmarkStart w:id="41" w:name="_Toc442878135"/>
       <w:bookmarkEnd w:id="39"/>
       <w:bookmarkEnd w:id="40"/>
+      <w:r>
+        <w:t>Design and Implementation Constraints</w:t>
+      </w:r>
       <w:bookmarkEnd w:id="41"/>
-      <w:r>
-        <w:t>Design and Implementation Constraints</w:t>
-      </w:r>
     </w:p>
     <w:p>
       <w:pPr>
@@ -2994,16 +4529,16 @@
       <w:pPr>
         <w:pStyle w:val="Cmsor2"/>
       </w:pPr>
-      <w:bookmarkStart w:id="42" w:name="__RefHeading__111_56999456"/>
-      <w:bookmarkStart w:id="43" w:name="__RefHeading___Toc441230984"/>
-      <w:bookmarkStart w:id="44" w:name="__RefHeading__176_1693480392"/>
+      <w:bookmarkStart w:id="42" w:name="__RefHeading___Toc441230984"/>
+      <w:bookmarkStart w:id="43" w:name="__RefHeading__176_1693480392"/>
+      <w:bookmarkStart w:id="44" w:name="_Toc442878136"/>
       <w:bookmarkEnd w:id="42"/>
       <w:bookmarkEnd w:id="43"/>
-      <w:bookmarkEnd w:id="44"/>
       <w:r>
         <w:lastRenderedPageBreak/>
         <w:t>User Documentation</w:t>
       </w:r>
+      <w:bookmarkEnd w:id="44"/>
     </w:p>
     <w:p>
       <w:pPr>
@@ -3028,24 +4563,146 @@
           <w:i w:val="0"/>
         </w:rPr>
       </w:pPr>
-      <w:bookmarkStart w:id="45" w:name="__RefHeading__113_56999456"/>
-      <w:bookmarkStart w:id="46" w:name="__RefHeading___Toc441230985"/>
-      <w:bookmarkStart w:id="47" w:name="__RefHeading__178_1693480392"/>
+      <w:bookmarkStart w:id="45" w:name="__RefHeading___Toc441230985"/>
+      <w:bookmarkStart w:id="46" w:name="__RefHeading__178_1693480392"/>
       <w:bookmarkEnd w:id="45"/>
       <w:bookmarkEnd w:id="46"/>
+      <w:r>
+        <w:rPr>
+          <w:i w:val="0"/>
+        </w:rPr>
+        <w:t xml:space="preserve">Basic description is provided at </w:t>
+      </w:r>
+      <w:hyperlink r:id="rId17" w:history="1">
+        <w:r>
+          <w:rPr>
+            <w:rStyle w:val="Hiperhivatkozs"/>
+          </w:rPr>
+          <w:t>http://portal.efda-itm.eu/twiki/bin/view/Main/HCD-ElectronRun-awayPhysics?sso_from=bin/view/Main/HCD-ElectronRun-awayPhysics</w:t>
+        </w:r>
+      </w:hyperlink>
+      <w:r>
+        <w:rPr>
+          <w:i w:val="0"/>
+        </w:rPr>
+        <w:t>.</w:t>
+      </w:r>
+    </w:p>
+    <w:p>
+      <w:pPr>
+        <w:pStyle w:val="template"/>
+        <w:rPr>
+          <w:i w:val="0"/>
+        </w:rPr>
+      </w:pPr>
+    </w:p>
+    <w:p>
+      <w:pPr>
+        <w:pStyle w:val="template"/>
+      </w:pPr>
+      <w:r>
+        <w:rPr>
+          <w:i w:val="0"/>
+        </w:rPr>
+        <w:t xml:space="preserve">User manual will be created at </w:t>
+      </w:r>
+      <w:hyperlink r:id="rId18" w:history="1">
+        <w:r>
+          <w:rPr>
+            <w:rStyle w:val="Hiperhivatkozs"/>
+          </w:rPr>
+          <w:t>http://portal.efda-itm.eu/twiki/bin/view/Main/HCD-codes-runafluid-usermanual</w:t>
+        </w:r>
+      </w:hyperlink>
+      <w:r>
+        <w:rPr>
+          <w:i w:val="0"/>
+        </w:rPr>
+        <w:t>.</w:t>
+      </w:r>
+    </w:p>
+    <w:p>
+      <w:pPr>
+        <w:pStyle w:val="Cmsor2"/>
+      </w:pPr>
+      <w:bookmarkStart w:id="47" w:name="_Toc442878137"/>
+      <w:r>
+        <w:t>Assumptions and Dependencies</w:t>
+      </w:r>
       <w:bookmarkEnd w:id="47"/>
-      <w:r>
+    </w:p>
+    <w:p>
+      <w:pPr>
+        <w:pStyle w:val="template"/>
+      </w:pPr>
+      <w:r>
+        <w:rPr>
+          <w:color w:val="999999"/>
+        </w:rPr>
+        <w:t>&lt;List any assumed factors (as opposed to known facts) that could affect the requirements stated in the SRS. These could include third-party or commercial components that you plan to use, issues around the development or operating environment, or constraints. The project could be affected if these assumptions are incorrect, are not shared, or change. Also identify any dependencies the project has on external factors, such as software components that you intend to reuse from another project, unless they are already documented elsewhere (for example, in the vision and scope document or the project plan).&gt;</w:t>
+      </w:r>
+    </w:p>
+    <w:p>
+      <w:pPr>
+        <w:pStyle w:val="template"/>
+      </w:pPr>
+    </w:p>
+    <w:p>
+      <w:pPr>
+        <w:pStyle w:val="template"/>
         <w:rPr>
           <w:i w:val="0"/>
         </w:rPr>
-        <w:t xml:space="preserve">Basic description is provided at </w:t>
-      </w:r>
-      <w:hyperlink r:id="rId17" w:history="1">
+      </w:pPr>
+      <w:r>
+        <w:rPr>
+          <w:i w:val="0"/>
+        </w:rPr>
+        <w:t>The program is developed using ITM data structure version 4.10b.</w:t>
+      </w:r>
+    </w:p>
+    <w:p>
+      <w:pPr>
+        <w:pStyle w:val="template"/>
+        <w:rPr>
+          <w:i w:val="0"/>
+        </w:rPr>
+      </w:pPr>
+    </w:p>
+    <w:p>
+      <w:pPr>
+        <w:pStyle w:val="template"/>
+      </w:pPr>
+      <w:r>
+        <w:rPr>
+          <w:i w:val="0"/>
+        </w:rPr>
+        <w:t>Uses the Runaway</w:t>
+      </w:r>
+      <w:r>
+        <w:rPr>
+          <w:i w:val="0"/>
+        </w:rPr>
+        <w:t xml:space="preserve"> Fluid</w:t>
+      </w:r>
+      <w:r>
+        <w:rPr>
+          <w:i w:val="0"/>
+        </w:rPr>
+        <w:t xml:space="preserve"> (runafluid</w:t>
+      </w:r>
+      <w:r>
+        <w:rPr>
+          <w:i w:val="0"/>
+        </w:rPr>
+        <w:t xml:space="preserve">) actor </w:t>
+      </w:r>
+      <w:hyperlink r:id="rId19" w:history="1">
         <w:r>
           <w:rPr>
             <w:rStyle w:val="Hiperhivatkozs"/>
           </w:rPr>
-          <w:t>http://portal.efda-itm.eu/twiki/bin/view/Main/HCD-ElectronRun-awayPhysics?sso_from=bin/view/Main/HCD-ElectronRun-awayPhysics</w:t>
+          <w:t>http://portal.efda-itm.eu/twiki/bin/view/Main/HCD-codes-runafluid-usermanual</w:t>
         </w:r>
       </w:hyperlink>
       <w:r>
@@ -3057,153 +4714,31 @@
     </w:p>
     <w:p>
       <w:pPr>
-        <w:pStyle w:val="template"/>
-        <w:rPr>
-          <w:i w:val="0"/>
-        </w:rPr>
-      </w:pPr>
-    </w:p>
-    <w:p>
-      <w:pPr>
-        <w:pStyle w:val="template"/>
-      </w:pPr>
-      <w:r>
-        <w:rPr>
-          <w:i w:val="0"/>
-        </w:rPr>
-        <w:t xml:space="preserve">User manual will be created at </w:t>
-      </w:r>
-      <w:hyperlink r:id="rId18" w:history="1">
-        <w:r>
-          <w:rPr>
-            <w:rStyle w:val="Hiperhivatkozs"/>
-          </w:rPr>
-          <w:t>http://portal.efda-itm.eu/twiki/bin/view/Main/HCD-codes-runafluid-usermanual</w:t>
-        </w:r>
-      </w:hyperlink>
-      <w:r>
-        <w:rPr>
-          <w:i w:val="0"/>
-        </w:rPr>
-        <w:t>.</w:t>
-      </w:r>
-    </w:p>
-    <w:p>
-      <w:pPr>
-        <w:pStyle w:val="Cmsor2"/>
-      </w:pPr>
-      <w:r>
-        <w:t>Assumptions and Dependencies</w:t>
-      </w:r>
-    </w:p>
-    <w:p>
-      <w:pPr>
-        <w:pStyle w:val="template"/>
-      </w:pPr>
-      <w:r>
-        <w:rPr>
-          <w:color w:val="999999"/>
-        </w:rPr>
-        <w:t>&lt;List any assumed factors (as opposed to known facts) that could affect the requirements stated in the SRS. These could include third-party or commercial components that you plan to use, issues around the development or operating environment, or constraints. The project could be affected if these assumptions are incorrect, are not shared, or change. Also identify any dependencies the project has on external factors, such as software components that you intend to reuse from another project, unless they are already documented elsewhere (for example, in the vision and scope document or the project plan).&gt;</w:t>
-      </w:r>
-    </w:p>
-    <w:p>
-      <w:pPr>
-        <w:pStyle w:val="template"/>
-      </w:pPr>
-    </w:p>
-    <w:p>
-      <w:pPr>
-        <w:pStyle w:val="template"/>
-        <w:rPr>
-          <w:i w:val="0"/>
-        </w:rPr>
-      </w:pPr>
-      <w:r>
-        <w:rPr>
-          <w:i w:val="0"/>
-        </w:rPr>
-        <w:t>The program is developed using ITM data structure version 4.10b.</w:t>
-      </w:r>
-    </w:p>
-    <w:p>
-      <w:pPr>
-        <w:pStyle w:val="template"/>
-        <w:rPr>
-          <w:i w:val="0"/>
-        </w:rPr>
-      </w:pPr>
-    </w:p>
-    <w:p>
-      <w:pPr>
-        <w:pStyle w:val="template"/>
-      </w:pPr>
-      <w:r>
-        <w:rPr>
-          <w:i w:val="0"/>
-        </w:rPr>
-        <w:t>Uses the Runaway</w:t>
-      </w:r>
-      <w:r>
-        <w:rPr>
-          <w:i w:val="0"/>
-        </w:rPr>
-        <w:t xml:space="preserve"> Fluid</w:t>
-      </w:r>
-      <w:r>
-        <w:rPr>
-          <w:i w:val="0"/>
-        </w:rPr>
-        <w:t xml:space="preserve"> (runafluid</w:t>
-      </w:r>
-      <w:r>
-        <w:rPr>
-          <w:i w:val="0"/>
-        </w:rPr>
-        <w:t xml:space="preserve">) actor </w:t>
-      </w:r>
-      <w:hyperlink r:id="rId19" w:history="1">
-        <w:r>
-          <w:rPr>
-            <w:rStyle w:val="Hiperhivatkozs"/>
-          </w:rPr>
-          <w:t>http://portal.efda-itm.eu/twiki/bin/view/Main/HCD-codes-runafluid-usermanual</w:t>
-        </w:r>
-      </w:hyperlink>
-      <w:r>
-        <w:rPr>
-          <w:i w:val="0"/>
-        </w:rPr>
-        <w:t>.</w:t>
-      </w:r>
-    </w:p>
-    <w:p>
-      <w:pPr>
         <w:pStyle w:val="Cmsor1"/>
       </w:pPr>
-      <w:bookmarkStart w:id="48" w:name="__RefHeading__115_56999456"/>
-      <w:bookmarkStart w:id="49" w:name="__RefHeading___Toc441230986"/>
-      <w:bookmarkStart w:id="50" w:name="__RefHeading__44_1693480392"/>
+      <w:bookmarkStart w:id="48" w:name="__RefHeading___Toc441230986"/>
+      <w:bookmarkStart w:id="49" w:name="__RefHeading__44_1693480392"/>
+      <w:bookmarkStart w:id="50" w:name="_Toc442878138"/>
       <w:bookmarkEnd w:id="48"/>
       <w:bookmarkEnd w:id="49"/>
+      <w:r>
+        <w:t>External Interface Requirements</w:t>
+      </w:r>
       <w:bookmarkEnd w:id="50"/>
-      <w:r>
-        <w:t>External Interface Requirements</w:t>
-      </w:r>
     </w:p>
     <w:p>
       <w:pPr>
         <w:pStyle w:val="Cmsor2"/>
       </w:pPr>
-      <w:bookmarkStart w:id="51" w:name="__RefHeading__117_56999456"/>
-      <w:bookmarkStart w:id="52" w:name="__RefHeading___Toc441230987"/>
-      <w:bookmarkStart w:id="53" w:name="__RefHeading__180_1693480392"/>
+      <w:bookmarkStart w:id="51" w:name="__RefHeading___Toc441230987"/>
+      <w:bookmarkStart w:id="52" w:name="__RefHeading__180_1693480392"/>
+      <w:bookmarkStart w:id="53" w:name="_Toc442878139"/>
       <w:bookmarkEnd w:id="51"/>
       <w:bookmarkEnd w:id="52"/>
+      <w:r>
+        <w:t>User Interfaces</w:t>
+      </w:r>
       <w:bookmarkEnd w:id="53"/>
-      <w:r>
-        <w:t>User Interfaces</w:t>
-      </w:r>
     </w:p>
     <w:p>
       <w:pPr>
@@ -3220,15 +4755,15 @@
       <w:pPr>
         <w:pStyle w:val="Cmsor2"/>
       </w:pPr>
-      <w:bookmarkStart w:id="54" w:name="__RefHeading__119_56999456"/>
-      <w:bookmarkStart w:id="55" w:name="__RefHeading___Toc441230988"/>
-      <w:bookmarkStart w:id="56" w:name="__RefHeading__182_1693480392"/>
+      <w:bookmarkStart w:id="54" w:name="__RefHeading___Toc441230988"/>
+      <w:bookmarkStart w:id="55" w:name="__RefHeading__182_1693480392"/>
+      <w:bookmarkStart w:id="56" w:name="_Toc442878140"/>
       <w:bookmarkEnd w:id="54"/>
       <w:bookmarkEnd w:id="55"/>
+      <w:r>
+        <w:t>Hardware Interfaces</w:t>
+      </w:r>
       <w:bookmarkEnd w:id="56"/>
-      <w:r>
-        <w:t>Hardware Interfaces</w:t>
-      </w:r>
     </w:p>
     <w:p>
       <w:pPr>
@@ -3245,15 +4780,15 @@
       <w:pPr>
         <w:pStyle w:val="Cmsor2"/>
       </w:pPr>
-      <w:bookmarkStart w:id="57" w:name="__RefHeading__121_56999456"/>
-      <w:bookmarkStart w:id="58" w:name="__RefHeading___Toc441230989"/>
-      <w:bookmarkStart w:id="59" w:name="__RefHeading__184_1693480392"/>
+      <w:bookmarkStart w:id="57" w:name="__RefHeading___Toc441230989"/>
+      <w:bookmarkStart w:id="58" w:name="__RefHeading__184_1693480392"/>
+      <w:bookmarkStart w:id="59" w:name="_Toc442878141"/>
       <w:bookmarkEnd w:id="57"/>
       <w:bookmarkEnd w:id="58"/>
+      <w:r>
+        <w:t>Software Interfaces</w:t>
+      </w:r>
       <w:bookmarkEnd w:id="59"/>
-      <w:r>
-        <w:t>Software Interfaces</w:t>
-      </w:r>
     </w:p>
     <w:p>
       <w:pPr>
@@ -4177,12 +5712,10 @@
       </w:r>
     </w:p>
     <w:p>
-      <w:bookmarkStart w:id="62" w:name="__RefHeading__127_56999456"/>
-      <w:bookmarkStart w:id="63" w:name="__RefHeading___Toc441230990"/>
-      <w:bookmarkStart w:id="64" w:name="__RefHeading__186_1693480392"/>
+      <w:bookmarkStart w:id="62" w:name="__RefHeading___Toc441230990"/>
+      <w:bookmarkStart w:id="63" w:name="__RefHeading__186_1693480392"/>
       <w:bookmarkEnd w:id="62"/>
       <w:bookmarkEnd w:id="63"/>
-      <w:bookmarkEnd w:id="64"/>
       <w:r>
         <w:rPr>
           <w:rFonts w:ascii="Arial" w:hAnsi="Arial" w:cs="Arial"/>
@@ -5824,9 +7357,11 @@
       <w:pPr>
         <w:pStyle w:val="Cmsor2"/>
       </w:pPr>
+      <w:bookmarkStart w:id="64" w:name="_Toc442878142"/>
       <w:r>
         <w:t>Communications Interfaces</w:t>
       </w:r>
+      <w:bookmarkEnd w:id="64"/>
     </w:p>
     <w:p>
       <w:pPr>
@@ -5860,16 +7395,16 @@
           <w:color w:val="999999"/>
         </w:rPr>
       </w:pPr>
-      <w:bookmarkStart w:id="65" w:name="__RefHeading__129_56999456"/>
-      <w:bookmarkStart w:id="66" w:name="__RefHeading___Toc441230991"/>
-      <w:bookmarkStart w:id="67" w:name="__RefHeading__46_1693480392"/>
+      <w:bookmarkStart w:id="65" w:name="__RefHeading___Toc441230991"/>
+      <w:bookmarkStart w:id="66" w:name="__RefHeading__46_1693480392"/>
+      <w:bookmarkStart w:id="67" w:name="_Toc442878143"/>
       <w:bookmarkEnd w:id="65"/>
       <w:bookmarkEnd w:id="66"/>
-      <w:bookmarkEnd w:id="67"/>
       <w:r>
         <w:lastRenderedPageBreak/>
         <w:t>System Features</w:t>
       </w:r>
+      <w:bookmarkEnd w:id="67"/>
     </w:p>
     <w:p>
       <w:pPr>
@@ -5888,20 +7423,20 @@
         <w:pStyle w:val="requirement"/>
         <w:spacing w:line="240" w:lineRule="auto"/>
       </w:pPr>
-      <w:bookmarkStart w:id="68" w:name="__RefHeading__131_56999456"/>
-      <w:bookmarkStart w:id="69" w:name="__RefHeading___Toc441230992"/>
-      <w:bookmarkStart w:id="70" w:name="__RefHeading__188_1693480392"/>
+      <w:bookmarkStart w:id="68" w:name="__RefHeading___Toc441230992"/>
+      <w:bookmarkStart w:id="69" w:name="__RefHeading__188_1693480392"/>
       <w:bookmarkEnd w:id="68"/>
       <w:bookmarkEnd w:id="69"/>
+    </w:p>
+    <w:p>
+      <w:pPr>
+        <w:pStyle w:val="Cmsor2"/>
+      </w:pPr>
+      <w:bookmarkStart w:id="70" w:name="_Toc442878144"/>
+      <w:r>
+        <w:t>Dreicer generation rate</w:t>
+      </w:r>
       <w:bookmarkEnd w:id="70"/>
-    </w:p>
-    <w:p>
-      <w:pPr>
-        <w:pStyle w:val="Cmsor2"/>
-      </w:pPr>
-      <w:r>
-        <w:t>Dreicer generation rate</w:t>
-      </w:r>
     </w:p>
     <w:p/>
     <w:p>
@@ -5917,7 +7452,10 @@
         <w:t xml:space="preserve"> [6</w:t>
       </w:r>
       <w:r>
-        <w:t>]:</w:t>
+        <w:t>]</w:t>
+      </w:r>
+      <w:r>
+        <w:t xml:space="preserve"> (63):</w:t>
       </w:r>
     </w:p>
     <w:p>
@@ -6655,6 +8193,9 @@
       <w:r>
         <w:t xml:space="preserve"> [16]</w:t>
       </w:r>
+      <w:r>
+        <w:t>:</w:t>
+      </w:r>
     </w:p>
     <w:p>
       <w:pPr>
@@ -7179,6 +8720,490 @@
     </w:p>
     <w:p>
       <w:pPr>
+        <w:spacing w:line="240" w:lineRule="atLeast"/>
+      </w:pPr>
+      <w:r>
+        <w:t>REQ-3: Coulomb logarithm [17]</w:t>
+      </w:r>
+    </w:p>
+    <w:p>
+      <w:pPr>
+        <w:spacing w:line="240" w:lineRule="atLeast"/>
+      </w:pPr>
+      <m:oMathPara>
+        <m:oMath>
+          <m:func>
+            <m:funcPr>
+              <m:ctrlPr>
+                <w:rPr>
+                  <w:rFonts w:ascii="Cambria Math" w:hAnsi="Cambria Math"/>
+                </w:rPr>
+              </m:ctrlPr>
+            </m:funcPr>
+            <m:fName>
+              <m:r>
+                <m:rPr>
+                  <m:sty m:val="p"/>
+                </m:rPr>
+                <w:rPr>
+                  <w:rFonts w:ascii="Cambria Math" w:hAnsi="Cambria Math"/>
+                </w:rPr>
+                <m:t>ln</m:t>
+              </m:r>
+            </m:fName>
+            <m:e>
+              <m:r>
+                <m:rPr>
+                  <m:sty m:val="p"/>
+                </m:rPr>
+                <w:rPr>
+                  <w:rFonts w:ascii="Cambria Math" w:hAnsi="Cambria Math"/>
+                </w:rPr>
+                <m:t>Λ</m:t>
+              </m:r>
+            </m:e>
+          </m:func>
+          <m:r>
+            <w:rPr>
+              <w:rFonts w:ascii="Cambria Math" w:hAnsi="Cambria Math"/>
+            </w:rPr>
+            <m:t>=14.9-0.5</m:t>
+          </m:r>
+          <m:func>
+            <m:funcPr>
+              <m:ctrlPr>
+                <w:rPr>
+                  <w:rFonts w:ascii="Cambria Math" w:hAnsi="Cambria Math"/>
+                  <w:i/>
+                </w:rPr>
+              </m:ctrlPr>
+            </m:funcPr>
+            <m:fName>
+              <m:r>
+                <m:rPr>
+                  <m:sty m:val="p"/>
+                </m:rPr>
+                <w:rPr>
+                  <w:rFonts w:ascii="Cambria Math" w:hAnsi="Cambria Math"/>
+                </w:rPr>
+                <m:t>log</m:t>
+              </m:r>
+            </m:fName>
+            <m:e>
+              <m:d>
+                <m:dPr>
+                  <m:ctrlPr>
+                    <w:rPr>
+                      <w:rFonts w:ascii="Cambria Math" w:hAnsi="Cambria Math"/>
+                      <w:i/>
+                    </w:rPr>
+                  </m:ctrlPr>
+                </m:dPr>
+                <m:e>
+                  <m:sSub>
+                    <m:sSubPr>
+                      <m:ctrlPr>
+                        <w:rPr>
+                          <w:rFonts w:ascii="Cambria Math" w:hAnsi="Cambria Math"/>
+                          <w:i/>
+                        </w:rPr>
+                      </m:ctrlPr>
+                    </m:sSubPr>
+                    <m:e>
+                      <m:r>
+                        <w:rPr>
+                          <w:rFonts w:ascii="Cambria Math" w:hAnsi="Cambria Math"/>
+                        </w:rPr>
+                        <m:t>n</m:t>
+                      </m:r>
+                    </m:e>
+                    <m:sub>
+                      <m:r>
+                        <m:rPr>
+                          <m:nor/>
+                        </m:rPr>
+                        <w:rPr>
+                          <w:rFonts w:ascii="Cambria Math" w:hAnsi="Cambria Math"/>
+                        </w:rPr>
+                        <m:t>e</m:t>
+                      </m:r>
+                      <m:ctrlPr>
+                        <w:rPr>
+                          <w:rFonts w:ascii="Cambria Math" w:hAnsi="Cambria Math"/>
+                        </w:rPr>
+                      </m:ctrlPr>
+                    </m:sub>
+                  </m:sSub>
+                  <m:r>
+                    <w:rPr>
+                      <w:rFonts w:ascii="Cambria Math" w:hAnsi="Cambria Math"/>
+                    </w:rPr>
+                    <m:t>∙</m:t>
+                  </m:r>
+                  <m:sSup>
+                    <m:sSupPr>
+                      <m:ctrlPr>
+                        <w:rPr>
+                          <w:rFonts w:ascii="Cambria Math" w:hAnsi="Cambria Math"/>
+                          <w:i/>
+                        </w:rPr>
+                      </m:ctrlPr>
+                    </m:sSupPr>
+                    <m:e>
+                      <m:r>
+                        <w:rPr>
+                          <w:rFonts w:ascii="Cambria Math" w:hAnsi="Cambria Math"/>
+                        </w:rPr>
+                        <m:t>10</m:t>
+                      </m:r>
+                    </m:e>
+                    <m:sup>
+                      <m:r>
+                        <w:rPr>
+                          <w:rFonts w:ascii="Cambria Math" w:hAnsi="Cambria Math"/>
+                        </w:rPr>
+                        <m:t>-20</m:t>
+                      </m:r>
+                    </m:sup>
+                  </m:sSup>
+                </m:e>
+              </m:d>
+            </m:e>
+          </m:func>
+          <m:r>
+            <w:rPr>
+              <w:rFonts w:ascii="Cambria Math" w:hAnsi="Cambria Math"/>
+            </w:rPr>
+            <m:t>+</m:t>
+          </m:r>
+          <m:func>
+            <m:funcPr>
+              <m:ctrlPr>
+                <w:rPr>
+                  <w:rFonts w:ascii="Cambria Math" w:hAnsi="Cambria Math"/>
+                  <w:i/>
+                </w:rPr>
+              </m:ctrlPr>
+            </m:funcPr>
+            <m:fName>
+              <m:r>
+                <m:rPr>
+                  <m:sty m:val="p"/>
+                </m:rPr>
+                <w:rPr>
+                  <w:rFonts w:ascii="Cambria Math" w:hAnsi="Cambria Math"/>
+                </w:rPr>
+                <m:t>log</m:t>
+              </m:r>
+            </m:fName>
+            <m:e>
+              <m:r>
+                <w:rPr>
+                  <w:rFonts w:ascii="Cambria Math" w:hAnsi="Cambria Math"/>
+                </w:rPr>
+                <m:t>(</m:t>
+              </m:r>
+              <m:sSub>
+                <m:sSubPr>
+                  <m:ctrlPr>
+                    <w:rPr>
+                      <w:rFonts w:ascii="Cambria Math" w:hAnsi="Cambria Math"/>
+                      <w:i/>
+                    </w:rPr>
+                  </m:ctrlPr>
+                </m:sSubPr>
+                <m:e>
+                  <m:r>
+                    <w:rPr>
+                      <w:rFonts w:ascii="Cambria Math" w:hAnsi="Cambria Math"/>
+                    </w:rPr>
+                    <m:t>T</m:t>
+                  </m:r>
+                </m:e>
+                <m:sub>
+                  <m:r>
+                    <m:rPr>
+                      <m:nor/>
+                    </m:rPr>
+                    <w:rPr>
+                      <w:rFonts w:ascii="Cambria Math" w:hAnsi="Cambria Math"/>
+                    </w:rPr>
+                    <m:t>e</m:t>
+                  </m:r>
+                  <m:ctrlPr>
+                    <w:rPr>
+                      <w:rFonts w:ascii="Cambria Math" w:hAnsi="Cambria Math"/>
+                    </w:rPr>
+                  </m:ctrlPr>
+                </m:sub>
+              </m:sSub>
+              <m:r>
+                <w:rPr>
+                  <w:rFonts w:ascii="Cambria Math" w:hAnsi="Cambria Math"/>
+                </w:rPr>
+                <m:t>∙</m:t>
+              </m:r>
+              <m:sSup>
+                <m:sSupPr>
+                  <m:ctrlPr>
+                    <w:rPr>
+                      <w:rFonts w:ascii="Cambria Math" w:hAnsi="Cambria Math"/>
+                      <w:i/>
+                    </w:rPr>
+                  </m:ctrlPr>
+                </m:sSupPr>
+                <m:e>
+                  <m:r>
+                    <w:rPr>
+                      <w:rFonts w:ascii="Cambria Math" w:hAnsi="Cambria Math"/>
+                    </w:rPr>
+                    <m:t>10</m:t>
+                  </m:r>
+                </m:e>
+                <m:sup>
+                  <m:r>
+                    <w:rPr>
+                      <w:rFonts w:ascii="Cambria Math" w:hAnsi="Cambria Math"/>
+                    </w:rPr>
+                    <m:t>-3</m:t>
+                  </m:r>
+                </m:sup>
+              </m:sSup>
+              <m:r>
+                <w:rPr>
+                  <w:rFonts w:ascii="Cambria Math" w:hAnsi="Cambria Math"/>
+                </w:rPr>
+                <m:t>)</m:t>
+              </m:r>
+            </m:e>
+          </m:func>
+        </m:oMath>
+      </m:oMathPara>
+    </w:p>
+    <w:p>
+      <w:pPr>
+        <w:spacing w:line="240" w:lineRule="auto"/>
+      </w:pPr>
+    </w:p>
+    <w:p>
+      <w:pPr>
+        <w:spacing w:line="240" w:lineRule="auto"/>
+      </w:pPr>
+    </w:p>
+    <w:p>
+      <w:pPr>
+        <w:spacing w:line="240" w:lineRule="auto"/>
+      </w:pPr>
+      <w:r>
+        <w:t>REQ-</w:t>
+      </w:r>
+      <w:r>
+        <w:t>4</w:t>
+      </w:r>
+      <w:r>
+        <w:t>: h factor</w:t>
+      </w:r>
+      <w:r>
+        <w:t xml:space="preserve"> [6]</w:t>
+      </w:r>
+      <w:r>
+        <w:t xml:space="preserve"> (62)</w:t>
+      </w:r>
+      <w:r>
+        <w:t>:</w:t>
+      </w:r>
+    </w:p>
+    <w:p>
+      <w:pPr>
+        <w:spacing w:line="240" w:lineRule="auto"/>
+      </w:pPr>
+      <m:oMathPara>
+        <m:oMath>
+          <m:r>
+            <w:rPr>
+              <w:rFonts w:ascii="Cambria Math" w:hAnsi="Cambria Math"/>
+            </w:rPr>
+            <m:t>h=</m:t>
+          </m:r>
+          <m:f>
+            <m:fPr>
+              <m:ctrlPr>
+                <w:rPr>
+                  <w:rFonts w:ascii="Cambria Math" w:hAnsi="Cambria Math"/>
+                  <w:i/>
+                </w:rPr>
+              </m:ctrlPr>
+            </m:fPr>
+            <m:num>
+              <m:r>
+                <w:rPr>
+                  <w:rFonts w:ascii="Cambria Math" w:hAnsi="Cambria Math"/>
+                </w:rPr>
+                <m:t>1</m:t>
+              </m:r>
+            </m:num>
+            <m:den>
+              <m:r>
+                <w:rPr>
+                  <w:rFonts w:ascii="Cambria Math" w:hAnsi="Cambria Math"/>
+                </w:rPr>
+                <m:t>16</m:t>
+              </m:r>
+              <m:d>
+                <m:dPr>
+                  <m:ctrlPr>
+                    <w:rPr>
+                      <w:rFonts w:ascii="Cambria Math" w:hAnsi="Cambria Math"/>
+                      <w:i/>
+                    </w:rPr>
+                  </m:ctrlPr>
+                </m:dPr>
+                <m:e>
+                  <m:r>
+                    <w:rPr>
+                      <w:rFonts w:ascii="Cambria Math" w:hAnsi="Cambria Math"/>
+                    </w:rPr>
+                    <m:t>α-1</m:t>
+                  </m:r>
+                </m:e>
+              </m:d>
+            </m:den>
+          </m:f>
+          <m:r>
+            <w:rPr>
+              <w:rFonts w:ascii="Cambria Math" w:hAnsi="Cambria Math"/>
+            </w:rPr>
+            <m:t>∙</m:t>
+          </m:r>
+          <m:d>
+            <m:dPr>
+              <m:ctrlPr>
+                <w:rPr>
+                  <w:rFonts w:ascii="Cambria Math" w:hAnsi="Cambria Math"/>
+                  <w:i/>
+                </w:rPr>
+              </m:ctrlPr>
+            </m:dPr>
+            <m:e>
+              <m:r>
+                <w:rPr>
+                  <w:rFonts w:ascii="Cambria Math" w:hAnsi="Cambria Math"/>
+                </w:rPr>
+                <m:t>α</m:t>
+              </m:r>
+              <m:d>
+                <m:dPr>
+                  <m:ctrlPr>
+                    <w:rPr>
+                      <w:rFonts w:ascii="Cambria Math" w:hAnsi="Cambria Math"/>
+                      <w:i/>
+                    </w:rPr>
+                  </m:ctrlPr>
+                </m:dPr>
+                <m:e>
+                  <m:r>
+                    <w:rPr>
+                      <w:rFonts w:ascii="Cambria Math" w:hAnsi="Cambria Math"/>
+                    </w:rPr>
+                    <m:t>Z+1</m:t>
+                  </m:r>
+                </m:e>
+              </m:d>
+              <m:r>
+                <w:rPr>
+                  <w:rFonts w:ascii="Cambria Math" w:hAnsi="Cambria Math"/>
+                </w:rPr>
+                <m:t>-Z+7+2∙</m:t>
+              </m:r>
+              <m:rad>
+                <m:radPr>
+                  <m:degHide m:val="on"/>
+                  <m:ctrlPr>
+                    <w:rPr>
+                      <w:rFonts w:ascii="Cambria Math" w:hAnsi="Cambria Math"/>
+                      <w:i/>
+                    </w:rPr>
+                  </m:ctrlPr>
+                </m:radPr>
+                <m:deg/>
+                <m:e>
+                  <m:f>
+                    <m:fPr>
+                      <m:ctrlPr>
+                        <w:rPr>
+                          <w:rFonts w:ascii="Cambria Math" w:hAnsi="Cambria Math"/>
+                          <w:i/>
+                        </w:rPr>
+                      </m:ctrlPr>
+                    </m:fPr>
+                    <m:num>
+                      <m:r>
+                        <w:rPr>
+                          <w:rFonts w:ascii="Cambria Math" w:hAnsi="Cambria Math"/>
+                        </w:rPr>
+                        <m:t>α</m:t>
+                      </m:r>
+                    </m:num>
+                    <m:den>
+                      <m:r>
+                        <w:rPr>
+                          <w:rFonts w:ascii="Cambria Math" w:hAnsi="Cambria Math"/>
+                        </w:rPr>
+                        <m:t>α-1</m:t>
+                      </m:r>
+                    </m:den>
+                  </m:f>
+                  <m:r>
+                    <w:rPr>
+                      <w:rFonts w:ascii="Cambria Math" w:hAnsi="Cambria Math"/>
+                    </w:rPr>
+                    <m:t>∙</m:t>
+                  </m:r>
+                  <m:d>
+                    <m:dPr>
+                      <m:ctrlPr>
+                        <w:rPr>
+                          <w:rFonts w:ascii="Cambria Math" w:hAnsi="Cambria Math"/>
+                          <w:i/>
+                        </w:rPr>
+                      </m:ctrlPr>
+                    </m:dPr>
+                    <m:e>
+                      <m:r>
+                        <w:rPr>
+                          <w:rFonts w:ascii="Cambria Math" w:hAnsi="Cambria Math"/>
+                        </w:rPr>
+                        <m:t>1+Z</m:t>
+                      </m:r>
+                    </m:e>
+                  </m:d>
+                  <m:d>
+                    <m:dPr>
+                      <m:ctrlPr>
+                        <w:rPr>
+                          <w:rFonts w:ascii="Cambria Math" w:hAnsi="Cambria Math"/>
+                          <w:i/>
+                        </w:rPr>
+                      </m:ctrlPr>
+                    </m:dPr>
+                    <m:e>
+                      <m:r>
+                        <w:rPr>
+                          <w:rFonts w:ascii="Cambria Math" w:hAnsi="Cambria Math"/>
+                        </w:rPr>
+                        <m:t>α-2</m:t>
+                      </m:r>
+                    </m:e>
+                  </m:d>
+                </m:e>
+              </m:rad>
+            </m:e>
+          </m:d>
+        </m:oMath>
+      </m:oMathPara>
+    </w:p>
+    <w:p>
+      <w:pPr>
         <w:spacing w:line="240" w:lineRule="auto"/>
       </w:pPr>
     </w:p>
@@ -7192,7 +9217,10 @@
         <w:t>REQ-</w:t>
       </w:r>
       <w:r>
-        <w:t>3</w:t>
+        <w:t>5</w:t>
+      </w:r>
+      <w:r>
+        <w:t>: lambda factor [6] (64)</w:t>
       </w:r>
       <w:r>
         <w:t xml:space="preserve">: </w:t>
@@ -7285,6 +9313,12 @@
                   </m:r>
                 </m:den>
               </m:f>
+              <m:r>
+                <w:rPr>
+                  <w:rFonts w:ascii="Cambria Math" w:hAnsi="Cambria Math"/>
+                </w:rPr>
+                <m:t>-</m:t>
+              </m:r>
               <m:rad>
                 <m:radPr>
                   <m:degHide m:val="on"/>
@@ -7350,13 +9384,16 @@
         <w:t>REQ-</w:t>
       </w:r>
       <w:r>
-        <w:t>4</w:t>
+        <w:t>6</w:t>
       </w:r>
       <w:r>
         <w:t>:</w:t>
       </w:r>
       <w:r>
         <w:t xml:space="preserve"> multiplication factor</w:t>
+      </w:r>
+      <w:r>
+        <w:t xml:space="preserve"> [6] (64):</w:t>
       </w:r>
     </w:p>
     <w:p>
@@ -7659,10 +9696,13 @@
         <w:t>REQ-</w:t>
       </w:r>
       <w:r>
-        <w:t>5</w:t>
+        <w:t>7</w:t>
       </w:r>
       <w:r>
         <w:t>:</w:t>
+      </w:r>
+      <w:r>
+        <w:t>alpha factor</w:t>
       </w:r>
     </w:p>
     <w:p>
@@ -7811,7 +9851,7 @@
         <w:t>REQ-</w:t>
       </w:r>
       <w:r>
-        <w:t>6</w:t>
+        <w:t>8</w:t>
       </w:r>
       <w:r>
         <w:t>: When some input data is missing in CPO input, return error code.</w:t>
@@ -7827,7 +9867,7 @@
         <w:t>REQ-</w:t>
       </w:r>
       <w:r>
-        <w:t>7</w:t>
+        <w:t>9</w:t>
       </w:r>
       <w:r>
         <w:t>: Error code is an integer value of -999999999.</w:t>
@@ -7843,7 +9883,7 @@
         <w:t>REQ-</w:t>
       </w:r>
       <w:r>
-        <w:t>8</w:t>
+        <w:t>10</w:t>
       </w:r>
       <w:r>
         <w:t>: When some input data is missing in CPO input, prints error message.</w:t>
@@ -7909,7 +9949,10 @@
         <w:t>REQ-</w:t>
       </w:r>
       <w:r>
-        <w:t>10</w:t>
+        <w:t>1</w:t>
+      </w:r>
+      <w:r>
+        <w:t>1</w:t>
       </w:r>
       <w:r>
         <w:t>:</w:t>
@@ -8095,7 +10138,7 @@
         <w:t>REQ-</w:t>
       </w:r>
       <w:r>
-        <w:t>11</w:t>
+        <w:t>12</w:t>
       </w:r>
       <w:r>
         <w:t>: inverse aspect ratio</w:t>
@@ -8182,7 +10225,7 @@
                     <a:blip r:embed="rId23" cstate="print">
                       <a:extLst>
                         <a:ext uri="{28A0092B-C50C-407E-A947-70E740481C1C}">
-                          <a14:useLocalDpi xmlns:lc="http://schemas.openxmlformats.org/drawingml/2006/lockedCanvas" xmlns="" xmlns:a14="http://schemas.microsoft.com/office/drawing/2010/main" xmlns:p="http://schemas.openxmlformats.org/presentationml/2006/main" xmlns:w="http://schemas.openxmlformats.org/wordprocessingml/2006/main" xmlns:w10="urn:schemas-microsoft-com:office:word" xmlns:v="urn:schemas-microsoft-com:vml" xmlns:o="urn:schemas-microsoft-com:office:office" val="0"/>
+                          <a14:useLocalDpi xmlns:o="urn:schemas-microsoft-com:office:office" xmlns:v="urn:schemas-microsoft-com:vml" xmlns:w10="urn:schemas-microsoft-com:office:word" xmlns:w="http://schemas.openxmlformats.org/wordprocessingml/2006/main" xmlns:p="http://schemas.openxmlformats.org/presentationml/2006/main" xmlns:a14="http://schemas.microsoft.com/office/drawing/2010/main" xmlns="" xmlns:lc="http://schemas.openxmlformats.org/drawingml/2006/lockedCanvas" val="0"/>
                         </a:ext>
                       </a:extLst>
                     </a:blip>
@@ -8205,14 +10248,14 @@
                     </a:ln>
                     <a:extLst>
                       <a:ext uri="{909E8E84-426E-40DD-AFC4-6F175D3DCCD1}">
-                        <a14:hiddenFill xmlns:lc="http://schemas.openxmlformats.org/drawingml/2006/lockedCanvas" xmlns="" xmlns:a14="http://schemas.microsoft.com/office/drawing/2010/main" xmlns:p="http://schemas.openxmlformats.org/presentationml/2006/main" xmlns:w="http://schemas.openxmlformats.org/wordprocessingml/2006/main" xmlns:w10="urn:schemas-microsoft-com:office:word" xmlns:v="urn:schemas-microsoft-com:vml" xmlns:o="urn:schemas-microsoft-com:office:office">
+                        <a14:hiddenFill xmlns:o="urn:schemas-microsoft-com:office:office" xmlns:v="urn:schemas-microsoft-com:vml" xmlns:w10="urn:schemas-microsoft-com:office:word" xmlns:w="http://schemas.openxmlformats.org/wordprocessingml/2006/main" xmlns:p="http://schemas.openxmlformats.org/presentationml/2006/main" xmlns:a14="http://schemas.microsoft.com/office/drawing/2010/main" xmlns="" xmlns:lc="http://schemas.openxmlformats.org/drawingml/2006/lockedCanvas">
                           <a:solidFill>
                             <a:schemeClr val="accent1"/>
                           </a:solidFill>
                         </a14:hiddenFill>
                       </a:ext>
                       <a:ext uri="{91240B29-F687-4F45-9708-019B960494DF}">
-                        <a14:hiddenLine xmlns:lc="http://schemas.openxmlformats.org/drawingml/2006/lockedCanvas" xmlns="" xmlns:a14="http://schemas.microsoft.com/office/drawing/2010/main" xmlns:p="http://schemas.openxmlformats.org/presentationml/2006/main" xmlns:w="http://schemas.openxmlformats.org/wordprocessingml/2006/main" xmlns:w10="urn:schemas-microsoft-com:office:word" xmlns:v="urn:schemas-microsoft-com:vml" xmlns:o="urn:schemas-microsoft-com:office:office" w="9525">
+                        <a14:hiddenLine xmlns:o="urn:schemas-microsoft-com:office:office" xmlns:v="urn:schemas-microsoft-com:vml" xmlns:w10="urn:schemas-microsoft-com:office:word" xmlns:w="http://schemas.openxmlformats.org/wordprocessingml/2006/main" xmlns:p="http://schemas.openxmlformats.org/presentationml/2006/main" xmlns:a14="http://schemas.microsoft.com/office/drawing/2010/main" xmlns="" xmlns:lc="http://schemas.openxmlformats.org/drawingml/2006/lockedCanvas" w="9525">
                           <a:solidFill>
                             <a:schemeClr val="tx1"/>
                           </a:solidFill>
@@ -8418,17 +10461,19 @@
       <w:pPr>
         <w:pStyle w:val="Cmsor2"/>
       </w:pPr>
+      <w:bookmarkStart w:id="74" w:name="_Toc442878145"/>
       <w:r>
         <w:lastRenderedPageBreak/>
         <w:t>Avalanche generation rate</w:t>
       </w:r>
+      <w:bookmarkEnd w:id="74"/>
     </w:p>
     <w:p>
       <w:pPr>
         <w:pStyle w:val="Cmsor3"/>
       </w:pPr>
-      <w:bookmarkStart w:id="74" w:name="__RefHeading__141_5699945611"/>
-      <w:bookmarkEnd w:id="74"/>
+      <w:bookmarkStart w:id="75" w:name="__RefHeading__141_5699945611"/>
+      <w:bookmarkEnd w:id="75"/>
       <w:r>
         <w:t>Description and Priority</w:t>
       </w:r>
@@ -9532,8 +11577,8 @@
         <w:pStyle w:val="Cmsor3"/>
         <w:spacing w:line="240" w:lineRule="auto"/>
       </w:pPr>
-      <w:bookmarkStart w:id="75" w:name="__RefHeading__143_5699945611"/>
-      <w:bookmarkEnd w:id="75"/>
+      <w:bookmarkStart w:id="76" w:name="__RefHeading__143_5699945611"/>
+      <w:bookmarkEnd w:id="76"/>
       <w:r>
         <w:lastRenderedPageBreak/>
         <w:t>Stimulus/Response Sequences</w:t>
@@ -9554,8 +11599,8 @@
         <w:pStyle w:val="Cmsor3"/>
         <w:spacing w:line="240" w:lineRule="atLeast"/>
       </w:pPr>
-      <w:bookmarkStart w:id="76" w:name="__RefHeading__145_5699945611"/>
-      <w:bookmarkEnd w:id="76"/>
+      <w:bookmarkStart w:id="77" w:name="__RefHeading__145_5699945611"/>
+      <w:bookmarkEnd w:id="77"/>
       <w:r>
         <w:t>Functional Requirements</w:t>
       </w:r>
@@ -10924,7 +12969,7 @@
                     <a:blip r:embed="rId25" cstate="print">
                       <a:extLst>
                         <a:ext uri="{28A0092B-C50C-407E-A947-70E740481C1C}">
-                          <a14:useLocalDpi xmlns:lc="http://schemas.openxmlformats.org/drawingml/2006/lockedCanvas" xmlns="" xmlns:a14="http://schemas.microsoft.com/office/drawing/2010/main" xmlns:p="http://schemas.openxmlformats.org/presentationml/2006/main" xmlns:w="http://schemas.openxmlformats.org/wordprocessingml/2006/main" xmlns:w10="urn:schemas-microsoft-com:office:word" xmlns:v="urn:schemas-microsoft-com:vml" xmlns:o="urn:schemas-microsoft-com:office:office" val="0"/>
+                          <a14:useLocalDpi xmlns:o="urn:schemas-microsoft-com:office:office" xmlns:v="urn:schemas-microsoft-com:vml" xmlns:w10="urn:schemas-microsoft-com:office:word" xmlns:w="http://schemas.openxmlformats.org/wordprocessingml/2006/main" xmlns:p="http://schemas.openxmlformats.org/presentationml/2006/main" xmlns:a14="http://schemas.microsoft.com/office/drawing/2010/main" xmlns="" xmlns:lc="http://schemas.openxmlformats.org/drawingml/2006/lockedCanvas" val="0"/>
                         </a:ext>
                       </a:extLst>
                     </a:blip>
@@ -10947,14 +12992,14 @@
                     </a:ln>
                     <a:extLst>
                       <a:ext uri="{909E8E84-426E-40DD-AFC4-6F175D3DCCD1}">
-                        <a14:hiddenFill xmlns:lc="http://schemas.openxmlformats.org/drawingml/2006/lockedCanvas" xmlns="" xmlns:a14="http://schemas.microsoft.com/office/drawing/2010/main" xmlns:p="http://schemas.openxmlformats.org/presentationml/2006/main" xmlns:w="http://schemas.openxmlformats.org/wordprocessingml/2006/main" xmlns:w10="urn:schemas-microsoft-com:office:word" xmlns:v="urn:schemas-microsoft-com:vml" xmlns:o="urn:schemas-microsoft-com:office:office">
+                        <a14:hiddenFill xmlns:o="urn:schemas-microsoft-com:office:office" xmlns:v="urn:schemas-microsoft-com:vml" xmlns:w10="urn:schemas-microsoft-com:office:word" xmlns:w="http://schemas.openxmlformats.org/wordprocessingml/2006/main" xmlns:p="http://schemas.openxmlformats.org/presentationml/2006/main" xmlns:a14="http://schemas.microsoft.com/office/drawing/2010/main" xmlns="" xmlns:lc="http://schemas.openxmlformats.org/drawingml/2006/lockedCanvas">
                           <a:solidFill>
                             <a:schemeClr val="accent1"/>
                           </a:solidFill>
                         </a14:hiddenFill>
                       </a:ext>
                       <a:ext uri="{91240B29-F687-4F45-9708-019B960494DF}">
-                        <a14:hiddenLine xmlns:lc="http://schemas.openxmlformats.org/drawingml/2006/lockedCanvas" xmlns="" xmlns:a14="http://schemas.microsoft.com/office/drawing/2010/main" xmlns:p="http://schemas.openxmlformats.org/presentationml/2006/main" xmlns:w="http://schemas.openxmlformats.org/wordprocessingml/2006/main" xmlns:w10="urn:schemas-microsoft-com:office:word" xmlns:v="urn:schemas-microsoft-com:vml" xmlns:o="urn:schemas-microsoft-com:office:office" w="9525">
+                        <a14:hiddenLine xmlns:o="urn:schemas-microsoft-com:office:office" xmlns:v="urn:schemas-microsoft-com:vml" xmlns:w10="urn:schemas-microsoft-com:office:word" xmlns:w="http://schemas.openxmlformats.org/wordprocessingml/2006/main" xmlns:p="http://schemas.openxmlformats.org/presentationml/2006/main" xmlns:a14="http://schemas.microsoft.com/office/drawing/2010/main" xmlns="" xmlns:lc="http://schemas.openxmlformats.org/drawingml/2006/lockedCanvas" w="9525">
                           <a:solidFill>
                             <a:schemeClr val="tx1"/>
                           </a:solidFill>
@@ -11080,10 +13125,12 @@
       <w:pPr>
         <w:pStyle w:val="Cmsor2"/>
       </w:pPr>
+      <w:bookmarkStart w:id="78" w:name="_Toc442878146"/>
       <w:r>
         <w:lastRenderedPageBreak/>
         <w:t>Loss mechanism</w:t>
       </w:r>
+      <w:bookmarkEnd w:id="78"/>
     </w:p>
     <w:p>
       <w:pPr>
@@ -11802,7 +13849,7 @@
                     <a:blip r:embed="rId26" cstate="print">
                       <a:extLst>
                         <a:ext uri="{28A0092B-C50C-407E-A947-70E740481C1C}">
-                          <a14:useLocalDpi xmlns:lc="http://schemas.openxmlformats.org/drawingml/2006/lockedCanvas" xmlns="" xmlns:a14="http://schemas.microsoft.com/office/drawing/2010/main" xmlns:p="http://schemas.openxmlformats.org/presentationml/2006/main" xmlns:w="http://schemas.openxmlformats.org/wordprocessingml/2006/main" xmlns:w10="urn:schemas-microsoft-com:office:word" xmlns:v="urn:schemas-microsoft-com:vml" xmlns:o="urn:schemas-microsoft-com:office:office" val="0"/>
+                          <a14:useLocalDpi xmlns:o="urn:schemas-microsoft-com:office:office" xmlns:v="urn:schemas-microsoft-com:vml" xmlns:w10="urn:schemas-microsoft-com:office:word" xmlns:w="http://schemas.openxmlformats.org/wordprocessingml/2006/main" xmlns:p="http://schemas.openxmlformats.org/presentationml/2006/main" xmlns:a14="http://schemas.microsoft.com/office/drawing/2010/main" xmlns="" xmlns:lc="http://schemas.openxmlformats.org/drawingml/2006/lockedCanvas" val="0"/>
                         </a:ext>
                       </a:extLst>
                     </a:blip>
@@ -11825,14 +13872,14 @@
                     </a:ln>
                     <a:extLst>
                       <a:ext uri="{909E8E84-426E-40DD-AFC4-6F175D3DCCD1}">
-                        <a14:hiddenFill xmlns:lc="http://schemas.openxmlformats.org/drawingml/2006/lockedCanvas" xmlns="" xmlns:a14="http://schemas.microsoft.com/office/drawing/2010/main" xmlns:p="http://schemas.openxmlformats.org/presentationml/2006/main" xmlns:w="http://schemas.openxmlformats.org/wordprocessingml/2006/main" xmlns:w10="urn:schemas-microsoft-com:office:word" xmlns:v="urn:schemas-microsoft-com:vml" xmlns:o="urn:schemas-microsoft-com:office:office">
+                        <a14:hiddenFill xmlns:o="urn:schemas-microsoft-com:office:office" xmlns:v="urn:schemas-microsoft-com:vml" xmlns:w10="urn:schemas-microsoft-com:office:word" xmlns:w="http://schemas.openxmlformats.org/wordprocessingml/2006/main" xmlns:p="http://schemas.openxmlformats.org/presentationml/2006/main" xmlns:a14="http://schemas.microsoft.com/office/drawing/2010/main" xmlns="" xmlns:lc="http://schemas.openxmlformats.org/drawingml/2006/lockedCanvas">
                           <a:solidFill>
                             <a:schemeClr val="accent1"/>
                           </a:solidFill>
                         </a14:hiddenFill>
                       </a:ext>
                       <a:ext uri="{91240B29-F687-4F45-9708-019B960494DF}">
-                        <a14:hiddenLine xmlns:lc="http://schemas.openxmlformats.org/drawingml/2006/lockedCanvas" xmlns="" xmlns:a14="http://schemas.microsoft.com/office/drawing/2010/main" xmlns:p="http://schemas.openxmlformats.org/presentationml/2006/main" xmlns:w="http://schemas.openxmlformats.org/wordprocessingml/2006/main" xmlns:w10="urn:schemas-microsoft-com:office:word" xmlns:v="urn:schemas-microsoft-com:vml" xmlns:o="urn:schemas-microsoft-com:office:office" w="9525">
+                        <a14:hiddenLine xmlns:o="urn:schemas-microsoft-com:office:office" xmlns:v="urn:schemas-microsoft-com:vml" xmlns:w10="urn:schemas-microsoft-com:office:word" xmlns:w="http://schemas.openxmlformats.org/wordprocessingml/2006/main" xmlns:p="http://schemas.openxmlformats.org/presentationml/2006/main" xmlns:a14="http://schemas.microsoft.com/office/drawing/2010/main" xmlns="" xmlns:lc="http://schemas.openxmlformats.org/drawingml/2006/lockedCanvas" w="9525">
                           <a:solidFill>
                             <a:schemeClr val="tx1"/>
                           </a:solidFill>
@@ -11864,8 +13911,8 @@
           <w:b/>
         </w:rPr>
       </w:pPr>
-      <w:bookmarkStart w:id="77" w:name="__RefHeading__141_56999456111"/>
-      <w:bookmarkEnd w:id="77"/>
+      <w:bookmarkStart w:id="79" w:name="__RefHeading__141_56999456111"/>
+      <w:bookmarkEnd w:id="79"/>
       <w:r>
         <w:br w:type="page"/>
       </w:r>
@@ -11875,8 +13922,8 @@
       <w:pPr>
         <w:pStyle w:val="Cmsor3"/>
       </w:pPr>
-      <w:bookmarkStart w:id="78" w:name="__RefHeading__143_56999456111"/>
-      <w:bookmarkEnd w:id="78"/>
+      <w:bookmarkStart w:id="80" w:name="__RefHeading__143_56999456111"/>
+      <w:bookmarkEnd w:id="80"/>
       <w:r>
         <w:t>Stimulus/Response Sequences</w:t>
       </w:r>
@@ -11894,8 +13941,8 @@
         </w:tabs>
         <w:spacing w:line="240" w:lineRule="atLeast"/>
       </w:pPr>
-      <w:bookmarkStart w:id="79" w:name="__RefHeading__145_56999456111"/>
-      <w:bookmarkEnd w:id="79"/>
+      <w:bookmarkStart w:id="81" w:name="__RefHeading__145_56999456111"/>
+      <w:bookmarkEnd w:id="81"/>
       <w:r>
         <w:t>Functional Requirements</w:t>
       </w:r>
@@ -12063,12 +14110,10 @@
           <w:sz w:val="36"/>
         </w:rPr>
       </w:pPr>
-      <w:bookmarkStart w:id="80" w:name="__RefHeading__147_56999456"/>
-      <w:bookmarkStart w:id="81" w:name="__RefHeading___Toc441230994"/>
-      <w:bookmarkStart w:id="82" w:name="__RefHeading__48_1693480392"/>
-      <w:bookmarkEnd w:id="80"/>
-      <w:bookmarkEnd w:id="81"/>
+      <w:bookmarkStart w:id="82" w:name="__RefHeading___Toc441230994"/>
+      <w:bookmarkStart w:id="83" w:name="__RefHeading__48_1693480392"/>
       <w:bookmarkEnd w:id="82"/>
+      <w:bookmarkEnd w:id="83"/>
       <w:r>
         <w:t>REQ-2: Numerical diffusion solver</w:t>
       </w:r>
@@ -12080,24 +14125,26 @@
       <w:pPr>
         <w:pStyle w:val="Cmsor1"/>
       </w:pPr>
+      <w:bookmarkStart w:id="84" w:name="_Toc442878147"/>
       <w:r>
         <w:lastRenderedPageBreak/>
         <w:t>Other Nonfunctional Requirements</w:t>
       </w:r>
+      <w:bookmarkEnd w:id="84"/>
     </w:p>
     <w:p>
       <w:pPr>
         <w:pStyle w:val="Cmsor2"/>
       </w:pPr>
-      <w:bookmarkStart w:id="83" w:name="__RefHeading__149_56999456"/>
-      <w:bookmarkStart w:id="84" w:name="__RefHeading___Toc441230995"/>
-      <w:bookmarkStart w:id="85" w:name="__RefHeading__192_1693480392"/>
-      <w:bookmarkEnd w:id="83"/>
-      <w:bookmarkEnd w:id="84"/>
+      <w:bookmarkStart w:id="85" w:name="__RefHeading___Toc441230995"/>
+      <w:bookmarkStart w:id="86" w:name="__RefHeading__192_1693480392"/>
+      <w:bookmarkStart w:id="87" w:name="_Toc442878148"/>
       <w:bookmarkEnd w:id="85"/>
+      <w:bookmarkEnd w:id="86"/>
       <w:r>
         <w:t>Performance Requirements</w:t>
       </w:r>
+      <w:bookmarkEnd w:id="87"/>
     </w:p>
     <w:p>
       <w:pPr>
@@ -12114,15 +14161,15 @@
       <w:pPr>
         <w:pStyle w:val="Cmsor2"/>
       </w:pPr>
-      <w:bookmarkStart w:id="86" w:name="__RefHeading__151_56999456"/>
-      <w:bookmarkStart w:id="87" w:name="__RefHeading___Toc441230996"/>
-      <w:bookmarkStart w:id="88" w:name="__RefHeading__194_1693480392"/>
-      <w:bookmarkEnd w:id="86"/>
-      <w:bookmarkEnd w:id="87"/>
+      <w:bookmarkStart w:id="88" w:name="__RefHeading___Toc441230996"/>
+      <w:bookmarkStart w:id="89" w:name="__RefHeading__194_1693480392"/>
+      <w:bookmarkStart w:id="90" w:name="_Toc442878149"/>
       <w:bookmarkEnd w:id="88"/>
+      <w:bookmarkEnd w:id="89"/>
       <w:r>
         <w:t>Safety Requirements</w:t>
       </w:r>
+      <w:bookmarkEnd w:id="90"/>
     </w:p>
     <w:p>
       <w:pPr>
@@ -12139,15 +14186,15 @@
       <w:pPr>
         <w:pStyle w:val="Cmsor2"/>
       </w:pPr>
-      <w:bookmarkStart w:id="89" w:name="__RefHeading__153_56999456"/>
-      <w:bookmarkStart w:id="90" w:name="__RefHeading___Toc441230997"/>
-      <w:bookmarkStart w:id="91" w:name="__RefHeading__196_1693480392"/>
-      <w:bookmarkEnd w:id="89"/>
-      <w:bookmarkEnd w:id="90"/>
+      <w:bookmarkStart w:id="91" w:name="__RefHeading___Toc441230997"/>
+      <w:bookmarkStart w:id="92" w:name="__RefHeading__196_1693480392"/>
+      <w:bookmarkStart w:id="93" w:name="_Toc442878150"/>
       <w:bookmarkEnd w:id="91"/>
+      <w:bookmarkEnd w:id="92"/>
       <w:r>
         <w:t>Security Requirements</w:t>
       </w:r>
+      <w:bookmarkEnd w:id="93"/>
     </w:p>
     <w:p>
       <w:pPr>
@@ -12164,15 +14211,15 @@
       <w:pPr>
         <w:pStyle w:val="Cmsor2"/>
       </w:pPr>
-      <w:bookmarkStart w:id="92" w:name="__RefHeading__155_56999456"/>
-      <w:bookmarkStart w:id="93" w:name="__RefHeading___Toc441230998"/>
-      <w:bookmarkStart w:id="94" w:name="__RefHeading__198_1693480392"/>
-      <w:bookmarkEnd w:id="92"/>
-      <w:bookmarkEnd w:id="93"/>
+      <w:bookmarkStart w:id="94" w:name="__RefHeading___Toc441230998"/>
+      <w:bookmarkStart w:id="95" w:name="__RefHeading__198_1693480392"/>
+      <w:bookmarkStart w:id="96" w:name="_Toc442878151"/>
       <w:bookmarkEnd w:id="94"/>
+      <w:bookmarkEnd w:id="95"/>
       <w:r>
         <w:t>Software Quality Attributes</w:t>
       </w:r>
+      <w:bookmarkEnd w:id="96"/>
     </w:p>
     <w:p>
       <w:pPr>
@@ -12189,15 +14236,15 @@
       <w:pPr>
         <w:pStyle w:val="Cmsor2"/>
       </w:pPr>
-      <w:bookmarkStart w:id="95" w:name="__RefHeading__157_56999456"/>
-      <w:bookmarkStart w:id="96" w:name="__RefHeading___Toc441230999"/>
-      <w:bookmarkStart w:id="97" w:name="__RefHeading__200_1693480392"/>
-      <w:bookmarkEnd w:id="95"/>
-      <w:bookmarkEnd w:id="96"/>
+      <w:bookmarkStart w:id="97" w:name="__RefHeading___Toc441230999"/>
+      <w:bookmarkStart w:id="98" w:name="__RefHeading__200_1693480392"/>
+      <w:bookmarkStart w:id="99" w:name="_Toc442878152"/>
       <w:bookmarkEnd w:id="97"/>
+      <w:bookmarkEnd w:id="98"/>
       <w:r>
         <w:t>Business Rules</w:t>
       </w:r>
+      <w:bookmarkEnd w:id="99"/>
     </w:p>
     <w:p>
       <w:pPr>
@@ -12217,15 +14264,15 @@
           <w:color w:val="999999"/>
         </w:rPr>
       </w:pPr>
-      <w:bookmarkStart w:id="98" w:name="__RefHeading__159_56999456"/>
-      <w:bookmarkStart w:id="99" w:name="__RefHeading___Toc441231000"/>
-      <w:bookmarkStart w:id="100" w:name="__RefHeading__50_1693480392"/>
-      <w:bookmarkEnd w:id="98"/>
-      <w:bookmarkEnd w:id="99"/>
+      <w:bookmarkStart w:id="100" w:name="__RefHeading___Toc441231000"/>
+      <w:bookmarkStart w:id="101" w:name="__RefHeading__50_1693480392"/>
+      <w:bookmarkStart w:id="102" w:name="_Toc442878153"/>
       <w:bookmarkEnd w:id="100"/>
+      <w:bookmarkEnd w:id="101"/>
       <w:r>
         <w:t>Other Requirements</w:t>
       </w:r>
+      <w:bookmarkEnd w:id="102"/>
     </w:p>
     <w:p>
       <w:pPr>
@@ -12245,8 +14292,8 @@
           <w:color w:val="999999"/>
         </w:rPr>
       </w:pPr>
-      <w:bookmarkStart w:id="101" w:name="__RefHeading___Toc441231001"/>
-      <w:bookmarkEnd w:id="101"/>
+      <w:bookmarkStart w:id="103" w:name="__RefHeading___Toc441231001"/>
+      <w:bookmarkEnd w:id="103"/>
       <w:r>
         <w:lastRenderedPageBreak/>
         <w:t>Appendix A: Glossary</w:t>
@@ -12270,8 +14317,8 @@
           <w:color w:val="999999"/>
         </w:rPr>
       </w:pPr>
-      <w:bookmarkStart w:id="102" w:name="__RefHeading___Toc441231002"/>
-      <w:bookmarkEnd w:id="102"/>
+      <w:bookmarkStart w:id="104" w:name="__RefHeading___Toc441231002"/>
+      <w:bookmarkEnd w:id="104"/>
       <w:r>
         <w:t>Appendix B: Analysis Models</w:t>
       </w:r>
@@ -12294,8 +14341,8 @@
           <w:color w:val="999999"/>
         </w:rPr>
       </w:pPr>
-      <w:bookmarkStart w:id="103" w:name="__RefHeading___Toc441231003"/>
-      <w:bookmarkEnd w:id="103"/>
+      <w:bookmarkStart w:id="105" w:name="__RefHeading___Toc441231003"/>
+      <w:bookmarkEnd w:id="105"/>
       <w:r>
         <w:t>Appendix C: To Be Determined List</w:t>
       </w:r>
@@ -12340,10 +14387,12 @@
       <w:pPr>
         <w:pStyle w:val="Cmsor1"/>
       </w:pPr>
+      <w:bookmarkStart w:id="106" w:name="_Toc442878154"/>
       <w:r>
         <w:lastRenderedPageBreak/>
         <w:t>References</w:t>
       </w:r>
+      <w:bookmarkEnd w:id="106"/>
     </w:p>
     <w:p>
       <w:pPr>
@@ -13872,7 +15921,7 @@
         <w:rPr>
           <w:noProof/>
         </w:rPr>
-        <w:t>15</w:t>
+        <w:t>10</w:t>
       </w:r>
     </w:fldSimple>
   </w:p>

</xml_diff>

<commit_message>
Documentation updated Temperature dimensions are clarified
</commit_message>
<xml_diff>
--- a/documentation/runafluid-specification.docx
+++ b/documentation/runafluid-specification.docx
@@ -44,7 +44,10 @@
         <w:pStyle w:val="ByLine"/>
       </w:pPr>
       <w:r>
-        <w:t>Version 0.6</w:t>
+        <w:t>Version 0.</w:t>
+      </w:r>
+      <w:r>
+        <w:t>7</w:t>
       </w:r>
     </w:p>
     <w:p>
@@ -2679,7 +2682,7 @@
             <w:tcBorders>
               <w:top w:val="single" w:sz="6" w:space="0" w:color="000000"/>
               <w:left w:val="single" w:sz="12" w:space="0" w:color="000000"/>
-              <w:bottom w:val="single" w:sz="12" w:space="0" w:color="000000"/>
+              <w:bottom w:val="single" w:sz="6" w:space="0" w:color="000000"/>
             </w:tcBorders>
             <w:shd w:val="clear" w:color="auto" w:fill="auto"/>
           </w:tcPr>
@@ -2699,6 +2702,69 @@
             <w:tcBorders>
               <w:top w:val="single" w:sz="6" w:space="0" w:color="000000"/>
               <w:left w:val="single" w:sz="6" w:space="0" w:color="000000"/>
+              <w:bottom w:val="single" w:sz="6" w:space="0" w:color="000000"/>
+            </w:tcBorders>
+            <w:shd w:val="clear" w:color="auto" w:fill="auto"/>
+          </w:tcPr>
+          <w:p>
+            <w:pPr>
+              <w:snapToGrid w:val="0"/>
+              <w:spacing w:before="40" w:after="40"/>
+            </w:pPr>
+            <w:r>
+              <w:t>2016-02-10</w:t>
+            </w:r>
+          </w:p>
+        </w:tc>
+        <w:tc>
+          <w:tcPr>
+            <w:tcW w:w="4771" w:type="dxa"/>
+            <w:tcBorders>
+              <w:top w:val="single" w:sz="6" w:space="0" w:color="000000"/>
+              <w:left w:val="single" w:sz="6" w:space="0" w:color="000000"/>
+              <w:bottom w:val="single" w:sz="6" w:space="0" w:color="000000"/>
+            </w:tcBorders>
+            <w:shd w:val="clear" w:color="auto" w:fill="auto"/>
+          </w:tcPr>
+          <w:p>
+            <w:pPr>
+              <w:snapToGrid w:val="0"/>
+              <w:spacing w:before="40" w:after="40"/>
+            </w:pPr>
+            <w:r>
+              <w:t>Correction of errata</w:t>
+            </w:r>
+          </w:p>
+        </w:tc>
+        <w:tc>
+          <w:tcPr>
+            <w:tcW w:w="2299" w:type="dxa"/>
+            <w:tcBorders>
+              <w:top w:val="single" w:sz="6" w:space="0" w:color="000000"/>
+              <w:left w:val="single" w:sz="6" w:space="0" w:color="000000"/>
+              <w:bottom w:val="single" w:sz="6" w:space="0" w:color="000000"/>
+              <w:right w:val="single" w:sz="12" w:space="0" w:color="000000"/>
+            </w:tcBorders>
+            <w:shd w:val="clear" w:color="auto" w:fill="auto"/>
+          </w:tcPr>
+          <w:p>
+            <w:pPr>
+              <w:snapToGrid w:val="0"/>
+              <w:spacing w:before="40" w:after="40"/>
+            </w:pPr>
+            <w:r>
+              <w:t>0.6</w:t>
+            </w:r>
+          </w:p>
+        </w:tc>
+      </w:tr>
+      <w:tr>
+        <w:tc>
+          <w:tcPr>
+            <w:tcW w:w="2160" w:type="dxa"/>
+            <w:tcBorders>
+              <w:top w:val="single" w:sz="6" w:space="0" w:color="000000"/>
+              <w:left w:val="single" w:sz="12" w:space="0" w:color="000000"/>
               <w:bottom w:val="single" w:sz="12" w:space="0" w:color="000000"/>
             </w:tcBorders>
             <w:shd w:val="clear" w:color="auto" w:fill="auto"/>
@@ -2709,10 +2775,27 @@
               <w:spacing w:before="40" w:after="40"/>
             </w:pPr>
             <w:r>
-              <w:t>2016-02-</w:t>
+              <w:t>Am</w:t>
             </w:r>
+          </w:p>
+        </w:tc>
+        <w:tc>
+          <w:tcPr>
+            <w:tcW w:w="1353" w:type="dxa"/>
+            <w:tcBorders>
+              <w:top w:val="single" w:sz="6" w:space="0" w:color="000000"/>
+              <w:left w:val="single" w:sz="6" w:space="0" w:color="000000"/>
+              <w:bottom w:val="single" w:sz="12" w:space="0" w:color="000000"/>
+            </w:tcBorders>
+            <w:shd w:val="clear" w:color="auto" w:fill="auto"/>
+          </w:tcPr>
+          <w:p>
+            <w:pPr>
+              <w:snapToGrid w:val="0"/>
+              <w:spacing w:before="40" w:after="40"/>
+            </w:pPr>
             <w:r>
-              <w:t>10</w:t>
+              <w:t>2016-02-11</w:t>
             </w:r>
           </w:p>
         </w:tc>
@@ -2732,7 +2815,7 @@
               <w:spacing w:before="40" w:after="40"/>
             </w:pPr>
             <w:r>
-              <w:t>Correction of errata</w:t>
+              <w:t>Temperature dimensions are clarified</w:t>
             </w:r>
           </w:p>
         </w:tc>
@@ -2753,7 +2836,7 @@
               <w:spacing w:before="40" w:after="40"/>
             </w:pPr>
             <w:r>
-              <w:t>0.6</w:t>
+              <w:t>0.7</w:t>
             </w:r>
           </w:p>
         </w:tc>
@@ -7573,7 +7656,7 @@
                     <w:rPr>
                       <w:rFonts w:ascii="Cambria Math" w:hAnsi="Cambria Math"/>
                     </w:rPr>
-                    <m:t>S</m:t>
+                    <m:t>γ</m:t>
                   </m:r>
                 </m:e>
                 <m:sub>
@@ -7584,7 +7667,7 @@
                     <w:rPr>
                       <w:rFonts w:ascii="Cambria Math" w:hAnsi="Cambria Math"/>
                     </w:rPr>
-                    <m:t>R</m:t>
+                    <m:t>D</m:t>
                   </m:r>
                   <m:ctrlPr>
                     <w:rPr>
@@ -7599,56 +7682,16 @@
                 </w:rPr>
                 <m:t>=</m:t>
               </m:r>
-              <m:sSub>
-                <m:sSubPr>
+              <m:f>
+                <m:fPr>
                   <m:ctrlPr>
                     <w:rPr>
                       <w:rFonts w:ascii="Cambria Math" w:hAnsi="Cambria Math"/>
                       <w:i/>
                     </w:rPr>
                   </m:ctrlPr>
-                </m:sSubPr>
-                <m:e>
-                  <m:r>
-                    <w:rPr>
-                      <w:rFonts w:ascii="Cambria Math" w:hAnsi="Cambria Math"/>
-                    </w:rPr>
-                    <m:t>C</m:t>
-                  </m:r>
-                </m:e>
-                <m:sub>
-                  <m:r>
-                    <m:rPr>
-                      <m:nor/>
-                    </m:rPr>
-                    <w:rPr>
-                      <w:rFonts w:ascii="Cambria Math" w:hAnsi="Cambria Math"/>
-                    </w:rPr>
-                    <m:t>R</m:t>
-                  </m:r>
-                  <m:ctrlPr>
-                    <w:rPr>
-                      <w:rFonts w:ascii="Cambria Math" w:hAnsi="Cambria Math"/>
-                    </w:rPr>
-                  </m:ctrlPr>
-                </m:sub>
-              </m:sSub>
-              <m:r>
-                <w:rPr>
-                  <w:rFonts w:ascii="Cambria Math" w:hAnsi="Cambria Math"/>
-                </w:rPr>
-                <m:t>n ν</m:t>
-              </m:r>
-              <m:d>
-                <m:dPr>
-                  <m:ctrlPr>
-                    <w:rPr>
-                      <w:rFonts w:ascii="Cambria Math" w:hAnsi="Cambria Math"/>
-                      <w:i/>
-                    </w:rPr>
-                  </m:ctrlPr>
-                </m:dPr>
-                <m:e>
+                </m:fPr>
+                <m:num>
                   <m:sSub>
                     <m:sSubPr>
                       <m:ctrlPr>
@@ -7663,7 +7706,7 @@
                         <w:rPr>
                           <w:rFonts w:ascii="Cambria Math" w:hAnsi="Cambria Math"/>
                         </w:rPr>
-                        <m:t>v</m:t>
+                        <m:t>C</m:t>
                       </m:r>
                     </m:e>
                     <m:sub>
@@ -7674,7 +7717,7 @@
                         <w:rPr>
                           <w:rFonts w:ascii="Cambria Math" w:hAnsi="Cambria Math"/>
                         </w:rPr>
-                        <m:t>Th</m:t>
+                        <m:t>R</m:t>
                       </m:r>
                       <m:ctrlPr>
                         <w:rPr>
@@ -7683,8 +7726,50 @@
                       </m:ctrlPr>
                     </m:sub>
                   </m:sSub>
-                </m:e>
-              </m:d>
+                  <m:sSub>
+                    <m:sSubPr>
+                      <m:ctrlPr>
+                        <w:rPr>
+                          <w:rFonts w:ascii="Cambria Math" w:hAnsi="Cambria Math"/>
+                          <w:i/>
+                        </w:rPr>
+                      </m:ctrlPr>
+                    </m:sSubPr>
+                    <m:e>
+                      <m:r>
+                        <w:rPr>
+                          <w:rFonts w:ascii="Cambria Math" w:hAnsi="Cambria Math"/>
+                        </w:rPr>
+                        <m:t>n</m:t>
+                      </m:r>
+                    </m:e>
+                    <m:sub>
+                      <m:r>
+                        <m:rPr>
+                          <m:nor/>
+                        </m:rPr>
+                        <w:rPr>
+                          <w:rFonts w:ascii="Cambria Math" w:hAnsi="Cambria Math"/>
+                        </w:rPr>
+                        <m:t>e</m:t>
+                      </m:r>
+                      <m:ctrlPr>
+                        <w:rPr>
+                          <w:rFonts w:ascii="Cambria Math" w:hAnsi="Cambria Math"/>
+                        </w:rPr>
+                      </m:ctrlPr>
+                    </m:sub>
+                  </m:sSub>
+                </m:num>
+                <m:den>
+                  <m:r>
+                    <w:rPr>
+                      <w:rFonts w:ascii="Cambria Math" w:hAnsi="Cambria Math"/>
+                    </w:rPr>
+                    <m:t>τ</m:t>
+                  </m:r>
+                </m:den>
+              </m:f>
               <m:r>
                 <w:rPr>
                   <w:rFonts w:ascii="Cambria Math" w:hAnsi="Cambria Math"/>
@@ -8498,7 +8583,13 @@
         </m:sSub>
       </m:oMath>
       <w:r>
-        <w:t xml:space="preserve"> electron temperature in eV</w:t>
+        <w:t xml:space="preserve"> electron temperature in </w:t>
+      </w:r>
+      <w:r>
+        <w:t>joule</w:t>
+      </w:r>
+      <w:r>
+        <w:t>s</w:t>
       </w:r>
     </w:p>
     <w:p>
@@ -9000,7 +9091,7 @@
                     <w:rPr>
                       <w:rFonts w:ascii="Cambria Math" w:hAnsi="Cambria Math"/>
                     </w:rPr>
-                    <m:t>T</m:t>
+                    <m:t>t</m:t>
                   </m:r>
                 </m:e>
                 <m:sub>
@@ -9065,12 +9156,57 @@
     </w:p>
     <w:p>
       <w:pPr>
+        <w:spacing w:line="240" w:lineRule="atLeast"/>
+      </w:pPr>
+    </w:p>
+    <w:p>
+      <w:pPr>
         <w:spacing w:line="240" w:lineRule="auto"/>
-      </w:pPr>
-    </w:p>
-    <w:p>
-      <w:pPr>
-        <w:spacing w:line="240" w:lineRule="auto"/>
+        <w:ind w:left="567"/>
+      </w:pPr>
+      <m:oMath>
+        <m:sSub>
+          <m:sSubPr>
+            <m:ctrlPr>
+              <w:rPr>
+                <w:rFonts w:ascii="Cambria Math" w:hAnsi="Cambria Math"/>
+                <w:i/>
+              </w:rPr>
+            </m:ctrlPr>
+          </m:sSubPr>
+          <m:e>
+            <m:r>
+              <w:rPr>
+                <w:rFonts w:ascii="Cambria Math" w:hAnsi="Cambria Math"/>
+              </w:rPr>
+              <m:t>t</m:t>
+            </m:r>
+          </m:e>
+          <m:sub>
+            <m:r>
+              <m:rPr>
+                <m:nor/>
+              </m:rPr>
+              <w:rPr>
+                <w:rFonts w:ascii="Cambria Math" w:hAnsi="Cambria Math"/>
+              </w:rPr>
+              <m:t>e</m:t>
+            </m:r>
+            <m:ctrlPr>
+              <w:rPr>
+                <w:rFonts w:ascii="Cambria Math" w:hAnsi="Cambria Math"/>
+              </w:rPr>
+            </m:ctrlPr>
+          </m:sub>
+        </m:sSub>
+      </m:oMath>
+      <w:r>
+        <w:t xml:space="preserve"> electron temperature in electronvolts</w:t>
+      </w:r>
+    </w:p>
+    <w:p>
+      <w:pPr>
+        <w:spacing w:line="240" w:lineRule="atLeast"/>
       </w:pPr>
     </w:p>
     <w:p>
@@ -9115,19 +9251,7 @@
             <w:rPr>
               <w:rFonts w:ascii="Cambria Math" w:hAnsi="Cambria Math"/>
             </w:rPr>
-            <m:t>h</m:t>
-          </m:r>
-          <m:r>
-            <w:rPr>
-              <w:rFonts w:ascii="Cambria Math" w:hAnsi="Cambria Math"/>
-            </w:rPr>
-            <m:t>(α,Z)</m:t>
-          </m:r>
-          <m:r>
-            <w:rPr>
-              <w:rFonts w:ascii="Cambria Math" w:hAnsi="Cambria Math"/>
-            </w:rPr>
-            <m:t>=</m:t>
+            <m:t>h(α,Z)=</m:t>
           </m:r>
           <m:f>
             <m:fPr>
@@ -9893,12 +10017,6 @@
               </m:ctrlPr>
             </m:fPr>
             <m:num>
-              <m:r>
-                <w:rPr>
-                  <w:rFonts w:ascii="Cambria Math" w:hAnsi="Cambria Math"/>
-                </w:rPr>
-                <m:t>m</m:t>
-              </m:r>
               <m:sSup>
                 <m:sSupPr>
                   <m:ctrlPr>
@@ -9909,6 +10027,45 @@
                   </m:ctrlPr>
                 </m:sSupPr>
                 <m:e>
+                  <m:sSub>
+                    <m:sSubPr>
+                      <m:ctrlPr>
+                        <w:rPr>
+                          <w:rFonts w:ascii="Cambria Math" w:hAnsi="Cambria Math"/>
+                          <w:i/>
+                        </w:rPr>
+                      </m:ctrlPr>
+                    </m:sSubPr>
+                    <m:e>
+                      <m:r>
+                        <w:rPr>
+                          <w:rFonts w:ascii="Cambria Math" w:hAnsi="Cambria Math"/>
+                        </w:rPr>
+                        <m:t>m</m:t>
+                      </m:r>
+                      <m:ctrlPr>
+                        <w:rPr>
+                          <w:rFonts w:ascii="Cambria Math" w:hAnsi="Cambria Math"/>
+                        </w:rPr>
+                      </m:ctrlPr>
+                    </m:e>
+                    <m:sub>
+                      <m:r>
+                        <m:rPr>
+                          <m:nor/>
+                        </m:rPr>
+                        <w:rPr>
+                          <w:rFonts w:ascii="Cambria Math" w:hAnsi="Cambria Math"/>
+                        </w:rPr>
+                        <m:t>e</m:t>
+                      </m:r>
+                      <m:ctrlPr>
+                        <w:rPr>
+                          <w:rFonts w:ascii="Cambria Math" w:hAnsi="Cambria Math"/>
+                        </w:rPr>
+                      </m:ctrlPr>
+                    </m:sub>
+                  </m:sSub>
                   <m:r>
                     <w:rPr>
                       <w:rFonts w:ascii="Cambria Math" w:hAnsi="Cambria Math"/>
@@ -9927,16 +10084,89 @@
               </m:sSup>
             </m:num>
             <m:den>
-              <m:r>
-                <w:rPr>
-                  <w:rFonts w:ascii="Cambria Math" w:hAnsi="Cambria Math"/>
-                </w:rPr>
-                <m:t>kT</m:t>
-              </m:r>
+              <m:sSub>
+                <m:sSubPr>
+                  <m:ctrlPr>
+                    <w:rPr>
+                      <w:rFonts w:ascii="Cambria Math" w:hAnsi="Cambria Math"/>
+                      <w:i/>
+                    </w:rPr>
+                  </m:ctrlPr>
+                </m:sSubPr>
+                <m:e>
+                  <m:r>
+                    <w:rPr>
+                      <w:rFonts w:ascii="Cambria Math" w:hAnsi="Cambria Math"/>
+                    </w:rPr>
+                    <m:t>T</m:t>
+                  </m:r>
+                </m:e>
+                <m:sub>
+                  <m:r>
+                    <m:rPr>
+                      <m:nor/>
+                    </m:rPr>
+                    <w:rPr>
+                      <w:rFonts w:ascii="Cambria Math" w:hAnsi="Cambria Math"/>
+                    </w:rPr>
+                    <m:t>e</m:t>
+                  </m:r>
+                  <m:ctrlPr>
+                    <w:rPr>
+                      <w:rFonts w:ascii="Cambria Math" w:hAnsi="Cambria Math"/>
+                    </w:rPr>
+                  </m:ctrlPr>
+                </m:sub>
+              </m:sSub>
             </m:den>
           </m:f>
         </m:oMath>
       </m:oMathPara>
+    </w:p>
+    <w:p>
+      <w:pPr>
+        <w:spacing w:line="240" w:lineRule="auto"/>
+        <w:ind w:left="567"/>
+      </w:pPr>
+      <m:oMath>
+        <m:sSub>
+          <m:sSubPr>
+            <m:ctrlPr>
+              <w:rPr>
+                <w:rFonts w:ascii="Cambria Math" w:hAnsi="Cambria Math"/>
+                <w:i/>
+              </w:rPr>
+            </m:ctrlPr>
+          </m:sSubPr>
+          <m:e>
+            <m:r>
+              <w:rPr>
+                <w:rFonts w:ascii="Cambria Math" w:hAnsi="Cambria Math"/>
+              </w:rPr>
+              <m:t>T</m:t>
+            </m:r>
+          </m:e>
+          <m:sub>
+            <m:r>
+              <m:rPr>
+                <m:nor/>
+              </m:rPr>
+              <w:rPr>
+                <w:rFonts w:ascii="Cambria Math" w:hAnsi="Cambria Math"/>
+              </w:rPr>
+              <m:t>e</m:t>
+            </m:r>
+            <m:ctrlPr>
+              <w:rPr>
+                <w:rFonts w:ascii="Cambria Math" w:hAnsi="Cambria Math"/>
+              </w:rPr>
+            </m:ctrlPr>
+          </m:sub>
+        </m:sSub>
+      </m:oMath>
+      <w:r>
+        <w:t xml:space="preserve"> electron temperature in joules</w:t>
+      </w:r>
     </w:p>
     <w:p>
       <w:pPr>
@@ -10329,7 +10559,7 @@
                     <a:blip r:embed="rId23" cstate="print">
                       <a:extLst>
                         <a:ext uri="{28A0092B-C50C-407E-A947-70E740481C1C}">
-                          <a14:useLocalDpi xmlns:o="urn:schemas-microsoft-com:office:office" xmlns:v="urn:schemas-microsoft-com:vml" xmlns:w10="urn:schemas-microsoft-com:office:word" xmlns:w="http://schemas.openxmlformats.org/wordprocessingml/2006/main" xmlns:p="http://schemas.openxmlformats.org/presentationml/2006/main" xmlns:a14="http://schemas.microsoft.com/office/drawing/2010/main" xmlns="" xmlns:lc="http://schemas.openxmlformats.org/drawingml/2006/lockedCanvas" val="0"/>
+                          <a14:useLocalDpi xmlns:lc="http://schemas.openxmlformats.org/drawingml/2006/lockedCanvas" xmlns="" xmlns:a14="http://schemas.microsoft.com/office/drawing/2010/main" xmlns:p="http://schemas.openxmlformats.org/presentationml/2006/main" xmlns:w="http://schemas.openxmlformats.org/wordprocessingml/2006/main" xmlns:w10="urn:schemas-microsoft-com:office:word" xmlns:v="urn:schemas-microsoft-com:vml" xmlns:o="urn:schemas-microsoft-com:office:office" val="0"/>
                         </a:ext>
                       </a:extLst>
                     </a:blip>
@@ -10352,14 +10582,14 @@
                     </a:ln>
                     <a:extLst>
                       <a:ext uri="{909E8E84-426E-40DD-AFC4-6F175D3DCCD1}">
-                        <a14:hiddenFill xmlns:o="urn:schemas-microsoft-com:office:office" xmlns:v="urn:schemas-microsoft-com:vml" xmlns:w10="urn:schemas-microsoft-com:office:word" xmlns:w="http://schemas.openxmlformats.org/wordprocessingml/2006/main" xmlns:p="http://schemas.openxmlformats.org/presentationml/2006/main" xmlns:a14="http://schemas.microsoft.com/office/drawing/2010/main" xmlns="" xmlns:lc="http://schemas.openxmlformats.org/drawingml/2006/lockedCanvas">
+                        <a14:hiddenFill xmlns:lc="http://schemas.openxmlformats.org/drawingml/2006/lockedCanvas" xmlns="" xmlns:a14="http://schemas.microsoft.com/office/drawing/2010/main" xmlns:p="http://schemas.openxmlformats.org/presentationml/2006/main" xmlns:w="http://schemas.openxmlformats.org/wordprocessingml/2006/main" xmlns:w10="urn:schemas-microsoft-com:office:word" xmlns:v="urn:schemas-microsoft-com:vml" xmlns:o="urn:schemas-microsoft-com:office:office">
                           <a:solidFill>
                             <a:schemeClr val="accent1"/>
                           </a:solidFill>
                         </a14:hiddenFill>
                       </a:ext>
                       <a:ext uri="{91240B29-F687-4F45-9708-019B960494DF}">
-                        <a14:hiddenLine xmlns:o="urn:schemas-microsoft-com:office:office" xmlns:v="urn:schemas-microsoft-com:vml" xmlns:w10="urn:schemas-microsoft-com:office:word" xmlns:w="http://schemas.openxmlformats.org/wordprocessingml/2006/main" xmlns:p="http://schemas.openxmlformats.org/presentationml/2006/main" xmlns:a14="http://schemas.microsoft.com/office/drawing/2010/main" xmlns="" xmlns:lc="http://schemas.openxmlformats.org/drawingml/2006/lockedCanvas" w="9525">
+                        <a14:hiddenLine xmlns:lc="http://schemas.openxmlformats.org/drawingml/2006/lockedCanvas" xmlns="" xmlns:a14="http://schemas.microsoft.com/office/drawing/2010/main" xmlns:p="http://schemas.openxmlformats.org/presentationml/2006/main" xmlns:w="http://schemas.openxmlformats.org/wordprocessingml/2006/main" xmlns:w10="urn:schemas-microsoft-com:office:word" xmlns:v="urn:schemas-microsoft-com:vml" xmlns:o="urn:schemas-microsoft-com:office:office" w="9525">
                           <a:solidFill>
                             <a:schemeClr val="tx1"/>
                           </a:solidFill>
@@ -11914,7 +12144,7 @@
                     <w:rPr>
                       <w:rFonts w:ascii="Cambria Math" w:hAnsi="Cambria Math"/>
                     </w:rPr>
-                    <m:t>T</m:t>
+                    <m:t>t</m:t>
                   </m:r>
                 </m:e>
                 <m:sub>
@@ -11976,6 +12206,51 @@
           </m:func>
         </m:oMath>
       </m:oMathPara>
+    </w:p>
+    <w:p>
+      <w:pPr>
+        <w:spacing w:line="240" w:lineRule="auto"/>
+        <w:ind w:left="567"/>
+      </w:pPr>
+      <m:oMath>
+        <m:sSub>
+          <m:sSubPr>
+            <m:ctrlPr>
+              <w:rPr>
+                <w:rFonts w:ascii="Cambria Math" w:hAnsi="Cambria Math"/>
+                <w:i/>
+              </w:rPr>
+            </m:ctrlPr>
+          </m:sSubPr>
+          <m:e>
+            <m:r>
+              <w:rPr>
+                <w:rFonts w:ascii="Cambria Math" w:hAnsi="Cambria Math"/>
+              </w:rPr>
+              <m:t>t</m:t>
+            </m:r>
+          </m:e>
+          <m:sub>
+            <m:r>
+              <m:rPr>
+                <m:nor/>
+              </m:rPr>
+              <w:rPr>
+                <w:rFonts w:ascii="Cambria Math" w:hAnsi="Cambria Math"/>
+              </w:rPr>
+              <m:t>e</m:t>
+            </m:r>
+            <m:ctrlPr>
+              <w:rPr>
+                <w:rFonts w:ascii="Cambria Math" w:hAnsi="Cambria Math"/>
+              </w:rPr>
+            </m:ctrlPr>
+          </m:sub>
+        </m:sSub>
+      </m:oMath>
+      <w:r>
+        <w:t xml:space="preserve"> electron temperature in electronvolts</w:t>
+      </w:r>
     </w:p>
     <w:p>
       <w:pPr>
@@ -13073,7 +13348,7 @@
                     <a:blip r:embed="rId25" cstate="print">
                       <a:extLst>
                         <a:ext uri="{28A0092B-C50C-407E-A947-70E740481C1C}">
-                          <a14:useLocalDpi xmlns:o="urn:schemas-microsoft-com:office:office" xmlns:v="urn:schemas-microsoft-com:vml" xmlns:w10="urn:schemas-microsoft-com:office:word" xmlns:w="http://schemas.openxmlformats.org/wordprocessingml/2006/main" xmlns:p="http://schemas.openxmlformats.org/presentationml/2006/main" xmlns:a14="http://schemas.microsoft.com/office/drawing/2010/main" xmlns="" xmlns:lc="http://schemas.openxmlformats.org/drawingml/2006/lockedCanvas" val="0"/>
+                          <a14:useLocalDpi xmlns:lc="http://schemas.openxmlformats.org/drawingml/2006/lockedCanvas" xmlns="" xmlns:a14="http://schemas.microsoft.com/office/drawing/2010/main" xmlns:p="http://schemas.openxmlformats.org/presentationml/2006/main" xmlns:w="http://schemas.openxmlformats.org/wordprocessingml/2006/main" xmlns:w10="urn:schemas-microsoft-com:office:word" xmlns:v="urn:schemas-microsoft-com:vml" xmlns:o="urn:schemas-microsoft-com:office:office" val="0"/>
                         </a:ext>
                       </a:extLst>
                     </a:blip>
@@ -13096,14 +13371,14 @@
                     </a:ln>
                     <a:extLst>
                       <a:ext uri="{909E8E84-426E-40DD-AFC4-6F175D3DCCD1}">
-                        <a14:hiddenFill xmlns:o="urn:schemas-microsoft-com:office:office" xmlns:v="urn:schemas-microsoft-com:vml" xmlns:w10="urn:schemas-microsoft-com:office:word" xmlns:w="http://schemas.openxmlformats.org/wordprocessingml/2006/main" xmlns:p="http://schemas.openxmlformats.org/presentationml/2006/main" xmlns:a14="http://schemas.microsoft.com/office/drawing/2010/main" xmlns="" xmlns:lc="http://schemas.openxmlformats.org/drawingml/2006/lockedCanvas">
+                        <a14:hiddenFill xmlns:lc="http://schemas.openxmlformats.org/drawingml/2006/lockedCanvas" xmlns="" xmlns:a14="http://schemas.microsoft.com/office/drawing/2010/main" xmlns:p="http://schemas.openxmlformats.org/presentationml/2006/main" xmlns:w="http://schemas.openxmlformats.org/wordprocessingml/2006/main" xmlns:w10="urn:schemas-microsoft-com:office:word" xmlns:v="urn:schemas-microsoft-com:vml" xmlns:o="urn:schemas-microsoft-com:office:office">
                           <a:solidFill>
                             <a:schemeClr val="accent1"/>
                           </a:solidFill>
                         </a14:hiddenFill>
                       </a:ext>
                       <a:ext uri="{91240B29-F687-4F45-9708-019B960494DF}">
-                        <a14:hiddenLine xmlns:o="urn:schemas-microsoft-com:office:office" xmlns:v="urn:schemas-microsoft-com:vml" xmlns:w10="urn:schemas-microsoft-com:office:word" xmlns:w="http://schemas.openxmlformats.org/wordprocessingml/2006/main" xmlns:p="http://schemas.openxmlformats.org/presentationml/2006/main" xmlns:a14="http://schemas.microsoft.com/office/drawing/2010/main" xmlns="" xmlns:lc="http://schemas.openxmlformats.org/drawingml/2006/lockedCanvas" w="9525">
+                        <a14:hiddenLine xmlns:lc="http://schemas.openxmlformats.org/drawingml/2006/lockedCanvas" xmlns="" xmlns:a14="http://schemas.microsoft.com/office/drawing/2010/main" xmlns:p="http://schemas.openxmlformats.org/presentationml/2006/main" xmlns:w="http://schemas.openxmlformats.org/wordprocessingml/2006/main" xmlns:w10="urn:schemas-microsoft-com:office:word" xmlns:v="urn:schemas-microsoft-com:vml" xmlns:o="urn:schemas-microsoft-com:office:office" w="9525">
                           <a:solidFill>
                             <a:schemeClr val="tx1"/>
                           </a:solidFill>
@@ -13953,7 +14228,7 @@
                     <a:blip r:embed="rId26" cstate="print">
                       <a:extLst>
                         <a:ext uri="{28A0092B-C50C-407E-A947-70E740481C1C}">
-                          <a14:useLocalDpi xmlns:o="urn:schemas-microsoft-com:office:office" xmlns:v="urn:schemas-microsoft-com:vml" xmlns:w10="urn:schemas-microsoft-com:office:word" xmlns:w="http://schemas.openxmlformats.org/wordprocessingml/2006/main" xmlns:p="http://schemas.openxmlformats.org/presentationml/2006/main" xmlns:a14="http://schemas.microsoft.com/office/drawing/2010/main" xmlns="" xmlns:lc="http://schemas.openxmlformats.org/drawingml/2006/lockedCanvas" val="0"/>
+                          <a14:useLocalDpi xmlns:lc="http://schemas.openxmlformats.org/drawingml/2006/lockedCanvas" xmlns="" xmlns:a14="http://schemas.microsoft.com/office/drawing/2010/main" xmlns:p="http://schemas.openxmlformats.org/presentationml/2006/main" xmlns:w="http://schemas.openxmlformats.org/wordprocessingml/2006/main" xmlns:w10="urn:schemas-microsoft-com:office:word" xmlns:v="urn:schemas-microsoft-com:vml" xmlns:o="urn:schemas-microsoft-com:office:office" val="0"/>
                         </a:ext>
                       </a:extLst>
                     </a:blip>
@@ -13976,14 +14251,14 @@
                     </a:ln>
                     <a:extLst>
                       <a:ext uri="{909E8E84-426E-40DD-AFC4-6F175D3DCCD1}">
-                        <a14:hiddenFill xmlns:o="urn:schemas-microsoft-com:office:office" xmlns:v="urn:schemas-microsoft-com:vml" xmlns:w10="urn:schemas-microsoft-com:office:word" xmlns:w="http://schemas.openxmlformats.org/wordprocessingml/2006/main" xmlns:p="http://schemas.openxmlformats.org/presentationml/2006/main" xmlns:a14="http://schemas.microsoft.com/office/drawing/2010/main" xmlns="" xmlns:lc="http://schemas.openxmlformats.org/drawingml/2006/lockedCanvas">
+                        <a14:hiddenFill xmlns:lc="http://schemas.openxmlformats.org/drawingml/2006/lockedCanvas" xmlns="" xmlns:a14="http://schemas.microsoft.com/office/drawing/2010/main" xmlns:p="http://schemas.openxmlformats.org/presentationml/2006/main" xmlns:w="http://schemas.openxmlformats.org/wordprocessingml/2006/main" xmlns:w10="urn:schemas-microsoft-com:office:word" xmlns:v="urn:schemas-microsoft-com:vml" xmlns:o="urn:schemas-microsoft-com:office:office">
                           <a:solidFill>
                             <a:schemeClr val="accent1"/>
                           </a:solidFill>
                         </a14:hiddenFill>
                       </a:ext>
                       <a:ext uri="{91240B29-F687-4F45-9708-019B960494DF}">
-                        <a14:hiddenLine xmlns:o="urn:schemas-microsoft-com:office:office" xmlns:v="urn:schemas-microsoft-com:vml" xmlns:w10="urn:schemas-microsoft-com:office:word" xmlns:w="http://schemas.openxmlformats.org/wordprocessingml/2006/main" xmlns:p="http://schemas.openxmlformats.org/presentationml/2006/main" xmlns:a14="http://schemas.microsoft.com/office/drawing/2010/main" xmlns="" xmlns:lc="http://schemas.openxmlformats.org/drawingml/2006/lockedCanvas" w="9525">
+                        <a14:hiddenLine xmlns:lc="http://schemas.openxmlformats.org/drawingml/2006/lockedCanvas" xmlns="" xmlns:a14="http://schemas.microsoft.com/office/drawing/2010/main" xmlns:p="http://schemas.openxmlformats.org/presentationml/2006/main" xmlns:w="http://schemas.openxmlformats.org/wordprocessingml/2006/main" xmlns:w10="urn:schemas-microsoft-com:office:word" xmlns:v="urn:schemas-microsoft-com:vml" xmlns:o="urn:schemas-microsoft-com:office:office" w="9525">
                           <a:solidFill>
                             <a:schemeClr val="tx1"/>
                           </a:solidFill>
@@ -16025,7 +16300,7 @@
         <w:rPr>
           <w:noProof/>
         </w:rPr>
-        <w:t>8</w:t>
+        <w:t>1</w:t>
       </w:r>
     </w:fldSimple>
   </w:p>

</xml_diff>

<commit_message>
#923 Mistyping in documentation is fixed
</commit_message>
<xml_diff>
--- a/documentation/runafluid-specification.docx
+++ b/documentation/runafluid-specification.docx
@@ -47,7 +47,7 @@
         <w:t>Version 0.</w:t>
       </w:r>
       <w:r>
-        <w:t>7</w:t>
+        <w:t>8</w:t>
       </w:r>
     </w:p>
     <w:p>
@@ -81,7 +81,10 @@
         <w:t>1</w:t>
       </w:r>
       <w:r>
-        <w:t>0. February 2016.</w:t>
+        <w:t>5</w:t>
+      </w:r>
+      <w:r>
+        <w:t>. February 2016.</w:t>
       </w:r>
     </w:p>
     <w:p>
@@ -1508,7 +1511,7 @@
           <w:rPr>
             <w:noProof/>
           </w:rPr>
-          <w:t>11</w:t>
+          <w:t>12</w:t>
         </w:r>
         <w:r>
           <w:rPr>
@@ -1569,7 +1572,7 @@
           <w:rPr>
             <w:noProof/>
           </w:rPr>
-          <w:t>14</w:t>
+          <w:t>15</w:t>
         </w:r>
         <w:r>
           <w:rPr>
@@ -1648,7 +1651,7 @@
           <w:rPr>
             <w:noProof/>
           </w:rPr>
-          <w:t>16</w:t>
+          <w:t>17</w:t>
         </w:r>
         <w:r>
           <w:rPr>
@@ -1709,7 +1712,7 @@
           <w:rPr>
             <w:noProof/>
           </w:rPr>
-          <w:t>16</w:t>
+          <w:t>17</w:t>
         </w:r>
         <w:r>
           <w:rPr>
@@ -1770,7 +1773,7 @@
           <w:rPr>
             <w:noProof/>
           </w:rPr>
-          <w:t>16</w:t>
+          <w:t>17</w:t>
         </w:r>
         <w:r>
           <w:rPr>
@@ -1831,7 +1834,7 @@
           <w:rPr>
             <w:noProof/>
           </w:rPr>
-          <w:t>16</w:t>
+          <w:t>17</w:t>
         </w:r>
         <w:r>
           <w:rPr>
@@ -1892,7 +1895,7 @@
           <w:rPr>
             <w:noProof/>
           </w:rPr>
-          <w:t>16</w:t>
+          <w:t>17</w:t>
         </w:r>
         <w:r>
           <w:rPr>
@@ -1953,7 +1956,7 @@
           <w:rPr>
             <w:noProof/>
           </w:rPr>
-          <w:t>16</w:t>
+          <w:t>17</w:t>
         </w:r>
         <w:r>
           <w:rPr>
@@ -2032,7 +2035,7 @@
           <w:rPr>
             <w:noProof/>
           </w:rPr>
-          <w:t>16</w:t>
+          <w:t>17</w:t>
         </w:r>
         <w:r>
           <w:rPr>
@@ -2111,7 +2114,7 @@
           <w:rPr>
             <w:noProof/>
           </w:rPr>
-          <w:t>18</w:t>
+          <w:t>19</w:t>
         </w:r>
         <w:r>
           <w:rPr>
@@ -2765,7 +2768,7 @@
             <w:tcBorders>
               <w:top w:val="single" w:sz="6" w:space="0" w:color="000000"/>
               <w:left w:val="single" w:sz="12" w:space="0" w:color="000000"/>
-              <w:bottom w:val="single" w:sz="12" w:space="0" w:color="000000"/>
+              <w:bottom w:val="single" w:sz="6" w:space="0" w:color="000000"/>
             </w:tcBorders>
             <w:shd w:val="clear" w:color="auto" w:fill="auto"/>
           </w:tcPr>
@@ -2788,7 +2791,7 @@
             <w:tcBorders>
               <w:top w:val="single" w:sz="6" w:space="0" w:color="000000"/>
               <w:left w:val="single" w:sz="6" w:space="0" w:color="000000"/>
-              <w:bottom w:val="single" w:sz="12" w:space="0" w:color="000000"/>
+              <w:bottom w:val="single" w:sz="6" w:space="0" w:color="000000"/>
             </w:tcBorders>
             <w:shd w:val="clear" w:color="auto" w:fill="auto"/>
           </w:tcPr>
@@ -2808,6 +2811,49 @@
             <w:tcBorders>
               <w:top w:val="single" w:sz="6" w:space="0" w:color="000000"/>
               <w:left w:val="single" w:sz="6" w:space="0" w:color="000000"/>
+              <w:bottom w:val="single" w:sz="6" w:space="0" w:color="000000"/>
+            </w:tcBorders>
+            <w:shd w:val="clear" w:color="auto" w:fill="auto"/>
+          </w:tcPr>
+          <w:p>
+            <w:pPr>
+              <w:snapToGrid w:val="0"/>
+              <w:spacing w:before="40" w:after="40"/>
+            </w:pPr>
+            <w:r>
+              <w:t>Temperature dimensions are clarified</w:t>
+            </w:r>
+          </w:p>
+        </w:tc>
+        <w:tc>
+          <w:tcPr>
+            <w:tcW w:w="2299" w:type="dxa"/>
+            <w:tcBorders>
+              <w:top w:val="single" w:sz="6" w:space="0" w:color="000000"/>
+              <w:left w:val="single" w:sz="6" w:space="0" w:color="000000"/>
+              <w:bottom w:val="single" w:sz="6" w:space="0" w:color="000000"/>
+              <w:right w:val="single" w:sz="12" w:space="0" w:color="000000"/>
+            </w:tcBorders>
+            <w:shd w:val="clear" w:color="auto" w:fill="auto"/>
+          </w:tcPr>
+          <w:p>
+            <w:pPr>
+              <w:snapToGrid w:val="0"/>
+              <w:spacing w:before="40" w:after="40"/>
+            </w:pPr>
+            <w:r>
+              <w:t>0.7</w:t>
+            </w:r>
+          </w:p>
+        </w:tc>
+      </w:tr>
+      <w:tr>
+        <w:tc>
+          <w:tcPr>
+            <w:tcW w:w="2160" w:type="dxa"/>
+            <w:tcBorders>
+              <w:top w:val="single" w:sz="6" w:space="0" w:color="000000"/>
+              <w:left w:val="single" w:sz="12" w:space="0" w:color="000000"/>
               <w:bottom w:val="single" w:sz="12" w:space="0" w:color="000000"/>
             </w:tcBorders>
             <w:shd w:val="clear" w:color="auto" w:fill="auto"/>
@@ -2818,7 +2864,47 @@
               <w:spacing w:before="40" w:after="40"/>
             </w:pPr>
             <w:r>
-              <w:t>Temperature dimensions are clarified</w:t>
+              <w:t>AM</w:t>
+            </w:r>
+          </w:p>
+        </w:tc>
+        <w:tc>
+          <w:tcPr>
+            <w:tcW w:w="1353" w:type="dxa"/>
+            <w:tcBorders>
+              <w:top w:val="single" w:sz="6" w:space="0" w:color="000000"/>
+              <w:left w:val="single" w:sz="6" w:space="0" w:color="000000"/>
+              <w:bottom w:val="single" w:sz="12" w:space="0" w:color="000000"/>
+            </w:tcBorders>
+            <w:shd w:val="clear" w:color="auto" w:fill="auto"/>
+          </w:tcPr>
+          <w:p>
+            <w:pPr>
+              <w:snapToGrid w:val="0"/>
+              <w:spacing w:before="40" w:after="40"/>
+            </w:pPr>
+            <w:r>
+              <w:t>2016-02-15</w:t>
+            </w:r>
+          </w:p>
+        </w:tc>
+        <w:tc>
+          <w:tcPr>
+            <w:tcW w:w="4771" w:type="dxa"/>
+            <w:tcBorders>
+              <w:top w:val="single" w:sz="6" w:space="0" w:color="000000"/>
+              <w:left w:val="single" w:sz="6" w:space="0" w:color="000000"/>
+              <w:bottom w:val="single" w:sz="12" w:space="0" w:color="000000"/>
+            </w:tcBorders>
+            <w:shd w:val="clear" w:color="auto" w:fill="auto"/>
+          </w:tcPr>
+          <w:p>
+            <w:pPr>
+              <w:snapToGrid w:val="0"/>
+              <w:spacing w:before="40" w:after="40"/>
+            </w:pPr>
+            <w:r>
+              <w:t>Mistyping fixed in h(alpha,Z)</w:t>
             </w:r>
           </w:p>
         </w:tc>
@@ -2839,7 +2925,7 @@
               <w:spacing w:before="40" w:after="40"/>
             </w:pPr>
             <w:r>
-              <w:t>0.7</w:t>
+              <w:t>0.8</w:t>
             </w:r>
           </w:p>
         </w:tc>
@@ -9384,50 +9470,50 @@
                       </m:r>
                     </m:den>
                   </m:f>
-                  <m:r>
-                    <w:rPr>
-                      <w:rFonts w:ascii="Cambria Math" w:hAnsi="Cambria Math"/>
-                    </w:rPr>
-                    <m:t>∙</m:t>
-                  </m:r>
-                  <m:d>
-                    <m:dPr>
-                      <m:ctrlPr>
-                        <w:rPr>
-                          <w:rFonts w:ascii="Cambria Math" w:hAnsi="Cambria Math"/>
-                          <w:i/>
-                        </w:rPr>
-                      </m:ctrlPr>
-                    </m:dPr>
-                    <m:e>
-                      <m:r>
-                        <w:rPr>
-                          <w:rFonts w:ascii="Cambria Math" w:hAnsi="Cambria Math"/>
-                        </w:rPr>
-                        <m:t>1+Z</m:t>
-                      </m:r>
-                    </m:e>
-                  </m:d>
-                  <m:d>
-                    <m:dPr>
-                      <m:ctrlPr>
-                        <w:rPr>
-                          <w:rFonts w:ascii="Cambria Math" w:hAnsi="Cambria Math"/>
-                          <w:i/>
-                        </w:rPr>
-                      </m:ctrlPr>
-                    </m:dPr>
-                    <m:e>
-                      <m:r>
-                        <w:rPr>
-                          <w:rFonts w:ascii="Cambria Math" w:hAnsi="Cambria Math"/>
-                        </w:rPr>
-                        <m:t>α-2</m:t>
-                      </m:r>
-                    </m:e>
-                  </m:d>
                 </m:e>
               </m:rad>
+              <m:r>
+                <w:rPr>
+                  <w:rFonts w:ascii="Cambria Math" w:hAnsi="Cambria Math"/>
+                </w:rPr>
+                <m:t>∙</m:t>
+              </m:r>
+              <m:d>
+                <m:dPr>
+                  <m:ctrlPr>
+                    <w:rPr>
+                      <w:rFonts w:ascii="Cambria Math" w:hAnsi="Cambria Math"/>
+                      <w:i/>
+                    </w:rPr>
+                  </m:ctrlPr>
+                </m:dPr>
+                <m:e>
+                  <m:r>
+                    <w:rPr>
+                      <w:rFonts w:ascii="Cambria Math" w:hAnsi="Cambria Math"/>
+                    </w:rPr>
+                    <m:t>1+Z</m:t>
+                  </m:r>
+                </m:e>
+              </m:d>
+              <m:d>
+                <m:dPr>
+                  <m:ctrlPr>
+                    <w:rPr>
+                      <w:rFonts w:ascii="Cambria Math" w:hAnsi="Cambria Math"/>
+                      <w:i/>
+                    </w:rPr>
+                  </m:ctrlPr>
+                </m:dPr>
+                <m:e>
+                  <m:r>
+                    <w:rPr>
+                      <w:rFonts w:ascii="Cambria Math" w:hAnsi="Cambria Math"/>
+                    </w:rPr>
+                    <m:t>α-2</m:t>
+                  </m:r>
+                </m:e>
+              </m:d>
             </m:e>
           </m:d>
         </m:oMath>
@@ -10225,15 +10311,6 @@
       <w:r>
         <w:t>: When some input data is missing in CPO input, prints error message.</w:t>
       </w:r>
-    </w:p>
-    <w:p>
-      <w:pPr>
-        <w:suppressAutoHyphens w:val="0"/>
-        <w:spacing w:line="240" w:lineRule="auto"/>
-        <w:rPr>
-          <w:rFonts w:ascii="Times New Roman" w:hAnsi="Times New Roman" w:cs="Times New Roman"/>
-        </w:rPr>
-      </w:pPr>
       <w:r>
         <w:br w:type="page"/>
       </w:r>
@@ -11949,7 +12026,19 @@
         <w:rPr>
           <w:i w:val="0"/>
         </w:rPr>
-        <w:t>: cut-off electric field</w:t>
+        <w:t xml:space="preserve">: </w:t>
+      </w:r>
+      <w:r>
+        <w:rPr>
+          <w:i w:val="0"/>
+        </w:rPr>
+        <w:t>avalanche onset</w:t>
+      </w:r>
+      <w:r>
+        <w:rPr>
+          <w:i w:val="0"/>
+        </w:rPr>
+        <w:t xml:space="preserve"> electric field</w:t>
       </w:r>
     </w:p>
     <w:p>
@@ -16346,7 +16435,7 @@
         <w:rPr>
           <w:noProof/>
         </w:rPr>
-        <w:t>11</w:t>
+        <w:t>18</w:t>
       </w:r>
     </w:fldSimple>
   </w:p>

</xml_diff>